<commit_message>
updating comments / correcting typos
</commit_message>
<xml_diff>
--- a/README.docx
+++ b/README.docx
@@ -1,6 +1,6 @@
 
 <file path=word/document.xml><?xml version="1.0" encoding="utf-8"?>
-<w:document xmlns:wpc="http://schemas.microsoft.com/office/word/2010/wordprocessingCanvas" xmlns:cx="http://schemas.microsoft.com/office/drawing/2014/chartex" xmlns:cx1="http://schemas.microsoft.com/office/drawing/2015/9/8/chartex" xmlns:cx2="http://schemas.microsoft.com/office/drawing/2015/10/21/chartex" xmlns:cx3="http://schemas.microsoft.com/office/drawing/2016/5/9/chartex" xmlns:cx4="http://schemas.microsoft.com/office/drawing/2016/5/10/chartex" xmlns:cx5="http://schemas.microsoft.com/office/drawing/2016/5/11/chartex" xmlns:cx6="http://schemas.microsoft.com/office/drawing/2016/5/12/chartex" xmlns:cx7="http://schemas.microsoft.com/office/drawing/2016/5/13/chartex" xmlns:cx8="http://schemas.microsoft.com/office/drawing/2016/5/14/chartex" xmlns:mc="http://schemas.openxmlformats.org/markup-compatibility/2006" xmlns:aink="http://schemas.microsoft.com/office/drawing/2016/ink" xmlns:am3d="http://schemas.microsoft.com/office/drawing/2017/model3d" xmlns:o="urn:schemas-microsoft-com:office:office" xmlns:r="http://schemas.openxmlformats.org/officeDocument/2006/relationships" xmlns:m="http://schemas.openxmlformats.org/officeDocument/2006/math" xmlns:v="urn:schemas-microsoft-com:vml" xmlns:wp14="http://schemas.microsoft.com/office/word/2010/wordprocessingDrawing" xmlns:wp="http://schemas.openxmlformats.org/drawingml/2006/wordprocessingDrawing" xmlns:w10="urn:schemas-microsoft-com:office:word" xmlns:w="http://schemas.openxmlformats.org/wordprocessingml/2006/main" xmlns:w14="http://schemas.microsoft.com/office/word/2010/wordml" xmlns:w15="http://schemas.microsoft.com/office/word/2012/wordml" xmlns:w16cex="http://schemas.microsoft.com/office/word/2018/wordml/cex" xmlns:w16cid="http://schemas.microsoft.com/office/word/2016/wordml/cid" xmlns:w16="http://schemas.microsoft.com/office/word/2018/wordml" xmlns:w16se="http://schemas.microsoft.com/office/word/2015/wordml/symex" xmlns:wpg="http://schemas.microsoft.com/office/word/2010/wordprocessingGroup" xmlns:wpi="http://schemas.microsoft.com/office/word/2010/wordprocessingInk" xmlns:wne="http://schemas.microsoft.com/office/word/2006/wordml" xmlns:wps="http://schemas.microsoft.com/office/word/2010/wordprocessingShape" mc:Ignorable="w14 w15 w16se w16cid w16 w16cex wp14">
+<w:document xmlns:ve="http://schemas.openxmlformats.org/markup-compatibility/2006" xmlns:o="urn:schemas-microsoft-com:office:office" xmlns:r="http://schemas.openxmlformats.org/officeDocument/2006/relationships" xmlns:m="http://schemas.openxmlformats.org/officeDocument/2006/math" xmlns:v="urn:schemas-microsoft-com:vml" xmlns:wp="http://schemas.openxmlformats.org/drawingml/2006/wordprocessingDrawing" xmlns:w10="urn:schemas-microsoft-com:office:word" xmlns:w="http://schemas.openxmlformats.org/wordprocessingml/2006/main" xmlns:wne="http://schemas.microsoft.com/office/word/2006/wordml">
   <w:body>
     <w:p>
       <w:pPr>
@@ -8,12 +8,16 @@
         <w:jc w:val="center"/>
         <w:rPr>
           <w:b/>
-          <w:u w:val="single"/>
-        </w:rPr>
-      </w:pPr>
-      <w:r>
-        <w:rPr>
-          <w:b/>
+          <w:sz w:val="24"/>
+          <w:szCs w:val="24"/>
+          <w:u w:val="single"/>
+        </w:rPr>
+      </w:pPr>
+      <w:r>
+        <w:rPr>
+          <w:b/>
+          <w:sz w:val="24"/>
+          <w:szCs w:val="24"/>
           <w:u w:val="single"/>
         </w:rPr>
         <w:t>Project Name: Influencer Byte</w:t>
@@ -61,273 +65,233 @@
       </w:r>
     </w:p>
     <w:p>
+      <w:r>
+        <w:t>Darshil Pandya (</w:t>
+      </w:r>
+      <w:r>
+        <w:t>darshilp@andrew.cmu.edu)</w:t>
+      </w:r>
+    </w:p>
+    <w:p>
+      <w:r>
+        <w:t>Abhirup</w:t>
+      </w:r>
+      <w:r>
+        <w:t xml:space="preserve"> </w:t>
+      </w:r>
+      <w:r>
+        <w:t>Panja (</w:t>
+      </w:r>
+      <w:r>
+        <w:t>apanja@andrew.cmu.edu</w:t>
+      </w:r>
+      <w:r>
+        <w:t>)</w:t>
+      </w:r>
+    </w:p>
+    <w:p>
+      <w:r>
+        <w:t>Kavyaka</w:t>
+      </w:r>
+      <w:r>
+        <w:t xml:space="preserve"> </w:t>
+      </w:r>
+      <w:r>
+        <w:t>Pellakuru (</w:t>
+      </w:r>
+      <w:r>
+        <w:t>kpellaku@andrew.cmu.edu</w:t>
+      </w:r>
+      <w:r>
+        <w:t>)</w:t>
+      </w:r>
+    </w:p>
+    <w:p>
+      <w:pPr>
+        <w:ind w:left="0"/>
+        <w:rPr>
+          <w:color w:val="000000"/>
+        </w:rPr>
+      </w:pPr>
+      <w:r>
+        <w:rPr>
+          <w:b/>
+          <w:u w:val="single"/>
+        </w:rPr>
+        <w:t>About Project:</w:t>
+      </w:r>
+      <w:r>
+        <w:rPr>
+          <w:b/>
+          <w:u w:val="single"/>
+        </w:rPr>
+        <w:t xml:space="preserve"> </w:t>
+      </w:r>
+      <w:r>
+        <w:rPr>
+          <w:color w:val="000000"/>
+        </w:rPr>
+        <w:t>The goal of influencerByte is to recommend marketing options to an individual customer for a chosen product on some of the famous marketing platforms.</w:t>
+      </w:r>
+    </w:p>
+    <w:p>
+      <w:pPr>
+        <w:ind w:left="0"/>
+        <w:rPr>
+          <w:b/>
+          <w:u w:val="single"/>
+        </w:rPr>
+      </w:pPr>
+      <w:r>
+        <w:rPr>
+          <w:b/>
+          <w:u w:val="single"/>
+        </w:rPr>
+        <w:t>Sources Used:</w:t>
+      </w:r>
+    </w:p>
+    <w:p>
+      <w:pPr>
+        <w:ind w:left="0"/>
+        <w:rPr>
+          <w:b/>
+        </w:rPr>
+      </w:pPr>
       <w:proofErr w:type="spellStart"/>
       <w:r>
-        <w:t>Darshil</w:t>
+        <w:rPr>
+          <w:b/>
+        </w:rPr>
+        <w:t>Youtube</w:t>
       </w:r>
       <w:proofErr w:type="spellEnd"/>
       <w:r>
-        <w:t xml:space="preserve"> Pandya (</w:t>
-      </w:r>
-      <w:r>
-        <w:t>darshilp@andrew.cmu.edu)</w:t>
-      </w:r>
-    </w:p>
-    <w:p>
-      <w:proofErr w:type="spellStart"/>
-      <w:r>
-        <w:t>Abhirup</w:t>
-      </w:r>
-      <w:proofErr w:type="spellEnd"/>
-      <w:r>
+        <w:rPr>
+          <w:b/>
+        </w:rPr>
+        <w:t>:</w:t>
+      </w:r>
+      <w:r>
+        <w:rPr>
+          <w:b/>
+        </w:rPr>
         <w:t xml:space="preserve"> </w:t>
       </w:r>
-      <w:proofErr w:type="spellStart"/>
-      <w:r>
-        <w:t>Panja</w:t>
-      </w:r>
-      <w:proofErr w:type="spellEnd"/>
-      <w:r>
-        <w:t xml:space="preserve"> (</w:t>
-      </w:r>
-      <w:r>
-        <w:t>apanja@andrew.cmu.edu</w:t>
-      </w:r>
-      <w:r>
-        <w:t>)</w:t>
-      </w:r>
-    </w:p>
-    <w:p>
-      <w:proofErr w:type="spellStart"/>
-      <w:r>
-        <w:t>Kavyaka</w:t>
-      </w:r>
-      <w:proofErr w:type="spellEnd"/>
-      <w:r>
+      <w:r>
+        <w:rPr>
+          <w:bCs/>
+        </w:rPr>
+        <w:t>We have scraped the details of videos from YouTube using Selenium. The python scripts search for the product reviews on YouTube and scrolls down the page 15 times to ensure that we have enough data. We did not scroll beyond 15 as it increased the time required for scraping the data. From every row of result, we are extracting the video title, view count, age of the video, description, and name of the creator. This data is then stored in a clean format in the csv file which is used as a data source.</w:t>
+      </w:r>
+    </w:p>
+    <w:p>
+      <w:pPr>
+        <w:ind w:left="0"/>
+      </w:pPr>
+      <w:r>
+        <w:rPr>
+          <w:b/>
+        </w:rPr>
+        <w:t>Twitter</w:t>
+      </w:r>
+      <w:r>
+        <w:rPr>
+          <w:b/>
+        </w:rPr>
+        <w:t xml:space="preserve">: </w:t>
+      </w:r>
+      <w:r>
+        <w:t xml:space="preserve">We have scrapped tweets from twitter using </w:t>
+      </w:r>
+      <w:r>
+        <w:t xml:space="preserve">tweepy, </w:t>
+      </w:r>
+      <w:r>
+        <w:t>a python library to access Twitter API. The Python script extracts tweets from twitter based on a particular hashtag input for the required product</w:t>
+      </w:r>
+      <w:r>
+        <w:t>,</w:t>
+      </w:r>
+      <w:r>
+        <w:t xml:space="preserve"> and collects user profile specific data like usernam</w:t>
+      </w:r>
+      <w:r>
+        <w:t>e, tweetText, number</w:t>
+      </w:r>
+      <w:r>
+        <w:t xml:space="preserve"> of followers etc</w:t>
+      </w:r>
+      <w:r>
+        <w:t>.</w:t>
+      </w:r>
+      <w:r>
+        <w:t xml:space="preserve"> to give an insight into</w:t>
+      </w:r>
+      <w:r>
+        <w:t xml:space="preserve"> the potential of the user as an influencer</w:t>
+      </w:r>
+      <w:r>
+        <w:t>. To begin with</w:t>
+      </w:r>
+      <w:r>
+        <w:t>,</w:t>
+      </w:r>
+      <w:r>
+        <w:t xml:space="preserve"> we have restricted the tweet data to about 300 latest tweets out of which the top influencers are picked based on the highest number of followers</w:t>
+      </w:r>
+      <w:r>
+        <w:t xml:space="preserve"> for a user</w:t>
+      </w:r>
+      <w:r>
+        <w:t>.</w:t>
+      </w:r>
+    </w:p>
+    <w:p>
+      <w:pPr>
+        <w:ind w:left="0"/>
+      </w:pPr>
+      <w:r>
+        <w:rPr>
+          <w:b/>
+        </w:rPr>
+        <w:t>Patreon</w:t>
+      </w:r>
+      <w:r>
+        <w:rPr>
+          <w:b/>
+        </w:rPr>
+        <w:t>/Stitcher</w:t>
+      </w:r>
+      <w:r>
+        <w:rPr>
+          <w:b/>
+        </w:rPr>
+        <w:t>:</w:t>
+      </w:r>
+      <w:r>
+        <w:rPr>
+          <w:b/>
+        </w:rPr>
         <w:t xml:space="preserve"> </w:t>
       </w:r>
-      <w:proofErr w:type="spellStart"/>
-      <w:r>
-        <w:t>Pellakuru</w:t>
-      </w:r>
-      <w:proofErr w:type="spellEnd"/>
-      <w:r>
-        <w:t xml:space="preserve"> (</w:t>
-      </w:r>
-      <w:r>
-        <w:t>kpellaku@andrew.cmu.edu</w:t>
-      </w:r>
-      <w:r>
-        <w:t>)</w:t>
-      </w:r>
-    </w:p>
-    <w:p>
-      <w:pPr>
-        <w:ind w:left="0"/>
-        <w:rPr>
-          <w:color w:val="000000"/>
-        </w:rPr>
-      </w:pPr>
-      <w:r>
-        <w:rPr>
-          <w:b/>
-          <w:u w:val="single"/>
-        </w:rPr>
-        <w:t xml:space="preserve"> About Project:</w:t>
-      </w:r>
-      <w:r>
-        <w:t xml:space="preserve">  </w:t>
-      </w:r>
-      <w:r>
-        <w:rPr>
-          <w:color w:val="000000"/>
-        </w:rPr>
-        <w:t xml:space="preserve">The goal of </w:t>
-      </w:r>
-      <w:proofErr w:type="spellStart"/>
-      <w:r>
-        <w:rPr>
-          <w:color w:val="000000"/>
-        </w:rPr>
-        <w:t>influencerByte</w:t>
-      </w:r>
-      <w:proofErr w:type="spellEnd"/>
-      <w:r>
-        <w:rPr>
-          <w:color w:val="000000"/>
-        </w:rPr>
-        <w:t xml:space="preserve"> is to recommend marketing options to an individual customer for a chosen product on some of the famous marketing platforms.</w:t>
-      </w:r>
-    </w:p>
-    <w:p>
-      <w:pPr>
-        <w:ind w:left="0"/>
-        <w:rPr>
-          <w:b/>
-          <w:u w:val="single"/>
-        </w:rPr>
-      </w:pPr>
-      <w:r>
-        <w:rPr>
-          <w:b/>
-          <w:u w:val="single"/>
-        </w:rPr>
-        <w:t>Sources Used:</w:t>
-      </w:r>
-    </w:p>
-    <w:p>
-      <w:pPr>
-        <w:ind w:left="0"/>
-        <w:rPr>
-          <w:b/>
-        </w:rPr>
-      </w:pPr>
-      <w:proofErr w:type="spellStart"/>
-      <w:r>
-        <w:rPr>
-          <w:b/>
-        </w:rPr>
-        <w:t>Youtube</w:t>
-      </w:r>
-      <w:proofErr w:type="spellEnd"/>
-      <w:r>
-        <w:rPr>
-          <w:b/>
-        </w:rPr>
-        <w:t>:</w:t>
-      </w:r>
-      <w:r>
-        <w:rPr>
-          <w:b/>
-        </w:rPr>
-        <w:t xml:space="preserve"> </w:t>
-      </w:r>
       <w:r>
         <w:rPr>
           <w:bCs/>
         </w:rPr>
-        <w:t>We have scraped the details of videos from YouTube using Selenium. The python scripts search for the product reviews on YouTube and scrolls down the page 15 times to ensure that we have enough data. We did not scroll beyond 15 as it increased the time required for scraping the data. From every row of result, we are extracting the video title, view count, age of the video, description, and name of the creator. This data is then stored in a clean format in the csv file which is used as a data source.</w:t>
-      </w:r>
-    </w:p>
-    <w:p>
-      <w:pPr>
-        <w:ind w:left="0"/>
-      </w:pPr>
-      <w:r>
-        <w:rPr>
-          <w:b/>
-        </w:rPr>
-        <w:t>Twitter</w:t>
-      </w:r>
-      <w:r>
-        <w:rPr>
-          <w:b/>
-        </w:rPr>
-        <w:t xml:space="preserve">: </w:t>
-      </w:r>
-      <w:r>
-        <w:t xml:space="preserve">We have scrapped tweets from twitter using </w:t>
-      </w:r>
-      <w:proofErr w:type="spellStart"/>
-      <w:r>
-        <w:t>tweepy</w:t>
-      </w:r>
-      <w:proofErr w:type="spellEnd"/>
-      <w:r>
-        <w:t xml:space="preserve">, </w:t>
-      </w:r>
-      <w:r>
-        <w:t>a python library to access Twitter API. The Python script extracts tweets from twitter based on a particular hashtag input for the required product</w:t>
-      </w:r>
-      <w:r>
-        <w:t>,</w:t>
-      </w:r>
-      <w:r>
-        <w:t xml:space="preserve"> and collects user profile specific data like usernam</w:t>
-      </w:r>
-      <w:r>
-        <w:t xml:space="preserve">e, </w:t>
-      </w:r>
-      <w:proofErr w:type="spellStart"/>
-      <w:r>
-        <w:t>tweetText</w:t>
-      </w:r>
-      <w:proofErr w:type="spellEnd"/>
-      <w:r>
-        <w:t>, number</w:t>
-      </w:r>
-      <w:r>
-        <w:t xml:space="preserve"> of followers etc</w:t>
-      </w:r>
-      <w:r>
-        <w:t>.</w:t>
-      </w:r>
-      <w:r>
-        <w:t xml:space="preserve"> to give an insight into</w:t>
-      </w:r>
-      <w:r>
-        <w:t xml:space="preserve"> the potential of the user as an influencer</w:t>
-      </w:r>
-      <w:r>
-        <w:t>. To begin with</w:t>
-      </w:r>
-      <w:r>
-        <w:t>,</w:t>
-      </w:r>
-      <w:r>
-        <w:t xml:space="preserve"> we have restricted the tweet data to about 300 latest tweets out of which the top influencers are picked based on the highest number of followers</w:t>
-      </w:r>
-      <w:r>
-        <w:t xml:space="preserve"> for a user</w:t>
-      </w:r>
-      <w:r>
-        <w:t>.</w:t>
-      </w:r>
-    </w:p>
-    <w:p>
-      <w:pPr>
-        <w:ind w:left="0"/>
-      </w:pPr>
-      <w:proofErr w:type="spellStart"/>
-      <w:r>
-        <w:rPr>
-          <w:b/>
-        </w:rPr>
-        <w:t>Patreon</w:t>
-      </w:r>
-      <w:proofErr w:type="spellEnd"/>
-      <w:r>
-        <w:rPr>
-          <w:b/>
-        </w:rPr>
-        <w:t>/Stitcher</w:t>
-      </w:r>
-      <w:r>
-        <w:rPr>
-          <w:b/>
-        </w:rPr>
-        <w:t>:</w:t>
-      </w:r>
-      <w:r>
-        <w:rPr>
-          <w:b/>
-        </w:rPr>
-        <w:t xml:space="preserve"> </w:t>
+        <w:t xml:space="preserve">We </w:t>
       </w:r>
       <w:r>
         <w:rPr>
           <w:bCs/>
         </w:rPr>
-        <w:t xml:space="preserve">We used Selenium and Beautiful Soup to scrape the top podcasts from </w:t>
-      </w:r>
-      <w:proofErr w:type="spellStart"/>
+        <w:t xml:space="preserve">have </w:t>
+      </w:r>
       <w:r>
         <w:rPr>
           <w:bCs/>
         </w:rPr>
-        <w:t>Patreon</w:t>
-      </w:r>
-      <w:proofErr w:type="spellEnd"/>
+        <w:t>used Selenium and Beautiful Soup to scrape the top podcasts from Patreon</w:t>
+      </w:r>
       <w:r>
         <w:rPr>
           <w:bCs/>
@@ -340,33 +304,24 @@
         </w:rPr>
         <w:t>. The python scripts search for the podcasts related to the product that we are attempting to advertise for. It loads the preliminary search page, then clicks the top ten podcasts listed and extracts the name of the podcast, description, number of subscribers, and monthly revenue generated by the show. We use this data to recommend the top influencer and use a basic equation to estimate the potential revenue that could be generated from advertising with a podcast show.</w:t>
       </w:r>
-      <w:r>
-        <w:rPr>
-          <w:b/>
-        </w:rPr>
-        <w:t xml:space="preserve"> </w:t>
-      </w:r>
     </w:p>
     <w:p>
       <w:pPr>
         <w:ind w:left="0"/>
         <w:rPr>
           <w:bCs/>
-        </w:rPr>
-      </w:pPr>
-      <w:r>
-        <w:rPr>
-          <w:b/>
+          <w:sz w:val="24"/>
+          <w:szCs w:val="24"/>
+        </w:rPr>
+      </w:pPr>
+      <w:r>
+        <w:rPr>
+          <w:b/>
+          <w:sz w:val="24"/>
+          <w:szCs w:val="24"/>
           <w:u w:val="single"/>
         </w:rPr>
         <w:t>Solution Design:</w:t>
-      </w:r>
-      <w:r>
-        <w:rPr>
-          <w:b/>
-          <w:u w:val="single"/>
-        </w:rPr>
-        <w:t xml:space="preserve"> </w:t>
       </w:r>
     </w:p>
     <w:p>
@@ -431,11 +386,9 @@
           <w:numId w:val="1"/>
         </w:numPr>
       </w:pPr>
-      <w:proofErr w:type="spellStart"/>
       <w:r>
         <w:t>Jupyter</w:t>
       </w:r>
-      <w:proofErr w:type="spellEnd"/>
       <w:r>
         <w:t xml:space="preserve"> Notebook</w:t>
       </w:r>
@@ -460,11 +413,9 @@
           <w:numId w:val="1"/>
         </w:numPr>
       </w:pPr>
-      <w:proofErr w:type="spellStart"/>
       <w:r>
         <w:t>Tkinter</w:t>
       </w:r>
-      <w:proofErr w:type="spellEnd"/>
     </w:p>
     <w:p>
       <w:pPr>
@@ -486,11 +437,9 @@
           <w:numId w:val="1"/>
         </w:numPr>
       </w:pPr>
-      <w:proofErr w:type="spellStart"/>
       <w:r>
         <w:t>BeautifulSoup</w:t>
       </w:r>
-      <w:proofErr w:type="spellEnd"/>
     </w:p>
     <w:p>
       <w:pPr>
@@ -515,43 +464,25 @@
       </w:r>
       <w:r>
         <w:rPr>
+          <w:b/>
+          <w:u w:val="single"/>
+        </w:rPr>
+        <w:t xml:space="preserve"> </w:t>
+      </w:r>
+      <w:r>
+        <w:rPr>
           <w:bCs/>
         </w:rPr>
-        <w:t xml:space="preserve"> </w:t>
-      </w:r>
-      <w:r>
-        <w:rPr>
-          <w:bCs/>
-        </w:rPr>
-        <w:t xml:space="preserve">The </w:t>
-      </w:r>
-      <w:proofErr w:type="spellStart"/>
-      <w:r>
-        <w:rPr>
-          <w:bCs/>
-        </w:rPr>
-        <w:t>influencerByte</w:t>
-      </w:r>
-      <w:proofErr w:type="spellEnd"/>
-      <w:r>
-        <w:rPr>
-          <w:bCs/>
-        </w:rPr>
-        <w:t xml:space="preserve"> GUI folder contains all the files necessary to run the project. The files are listed below:</w:t>
-      </w:r>
-    </w:p>
-    <w:p>
-      <w:pPr>
-        <w:pStyle w:val="NoSpacing"/>
-        <w:ind w:left="0"/>
-      </w:pPr>
-      <w:proofErr w:type="spellStart"/>
-      <w:r>
-        <w:t>influencerByte_GUI</w:t>
-      </w:r>
-      <w:proofErr w:type="spellEnd"/>
-      <w:r>
-        <w:t>&gt;</w:t>
+        <w:t>The influencerByte GUI folder contains all the files necessary to run the project. The files are listed below:</w:t>
+      </w:r>
+    </w:p>
+    <w:p>
+      <w:pPr>
+        <w:pStyle w:val="NoSpacing"/>
+        <w:ind w:left="0"/>
+      </w:pPr>
+      <w:r>
+        <w:t>influencerByte_GUI&gt;</w:t>
       </w:r>
     </w:p>
     <w:p>
@@ -738,11 +669,17 @@
         <w:pStyle w:val="NoSpacing"/>
         <w:ind w:left="0"/>
       </w:pPr>
-      <w:proofErr w:type="spellStart"/>
-      <w:r>
-        <w:t>DataGatheringFiles</w:t>
-      </w:r>
-      <w:proofErr w:type="spellEnd"/>
+      <w:r>
+        <w:t>DataGatheringFiles&gt;</w:t>
+      </w:r>
+    </w:p>
+    <w:p>
+      <w:pPr>
+        <w:pStyle w:val="NoSpacing"/>
+      </w:pPr>
+      <w:r>
+        <w:t>Podcast</w:t>
+      </w:r>
       <w:r>
         <w:t>&gt;</w:t>
       </w:r>
@@ -752,7 +689,45 @@
         <w:pStyle w:val="NoSpacing"/>
       </w:pPr>
       <w:r>
-        <w:t>Podcast</w:t>
+        <w:tab/>
+      </w:r>
+      <w:r>
+        <w:t>patreon_cleaned.xls</w:t>
+      </w:r>
+    </w:p>
+    <w:p>
+      <w:pPr>
+        <w:pStyle w:val="NoSpacing"/>
+        <w:ind w:firstLine="720"/>
+      </w:pPr>
+      <w:r>
+        <w:t>patreon_links.py</w:t>
+      </w:r>
+    </w:p>
+    <w:p>
+      <w:pPr>
+        <w:pStyle w:val="NoSpacing"/>
+        <w:ind w:firstLine="720"/>
+      </w:pPr>
+      <w:r>
+        <w:t>raw_data.txt</w:t>
+      </w:r>
+    </w:p>
+    <w:p>
+      <w:pPr>
+        <w:pStyle w:val="NoSpacing"/>
+        <w:ind w:firstLine="720"/>
+      </w:pPr>
+      <w:r>
+        <w:t>stitcherSelenium.py</w:t>
+      </w:r>
+    </w:p>
+    <w:p>
+      <w:pPr>
+        <w:pStyle w:val="NoSpacing"/>
+      </w:pPr>
+      <w:r>
+        <w:t>Twitter</w:t>
       </w:r>
       <w:r>
         <w:t>&gt;</w:t>
@@ -766,7 +741,7 @@
         <w:tab/>
       </w:r>
       <w:r>
-        <w:t>patreon_cleaned.xls</w:t>
+        <w:t>data.csv</w:t>
       </w:r>
     </w:p>
     <w:p>
@@ -775,7 +750,7 @@
         <w:ind w:firstLine="720"/>
       </w:pPr>
       <w:r>
-        <w:t>patreon_links.py</w:t>
+        <w:t>json1-csv.xlsx</w:t>
       </w:r>
     </w:p>
     <w:p>
@@ -784,7 +759,7 @@
         <w:ind w:firstLine="720"/>
       </w:pPr>
       <w:r>
-        <w:t>raw_data.txt</w:t>
+        <w:t>json1.txt</w:t>
       </w:r>
     </w:p>
     <w:p>
@@ -793,15 +768,51 @@
         <w:ind w:firstLine="720"/>
       </w:pPr>
       <w:r>
-        <w:t>stitcherSelenium.py</w:t>
-      </w:r>
-    </w:p>
-    <w:p>
-      <w:pPr>
-        <w:pStyle w:val="NoSpacing"/>
-      </w:pPr>
-      <w:r>
-        <w:t>Twitter</w:t>
+        <w:t>json2-csv.xlsx</w:t>
+      </w:r>
+    </w:p>
+    <w:p>
+      <w:pPr>
+        <w:pStyle w:val="NoSpacing"/>
+        <w:ind w:firstLine="720"/>
+      </w:pPr>
+      <w:r>
+        <w:t>json2.txt</w:t>
+      </w:r>
+    </w:p>
+    <w:p>
+      <w:pPr>
+        <w:pStyle w:val="NoSpacing"/>
+        <w:ind w:firstLine="720"/>
+      </w:pPr>
+      <w:r>
+        <w:t>json3-csv.xlsx</w:t>
+      </w:r>
+    </w:p>
+    <w:p>
+      <w:pPr>
+        <w:pStyle w:val="NoSpacing"/>
+        <w:ind w:firstLine="720"/>
+      </w:pPr>
+      <w:r>
+        <w:t>json3.txt</w:t>
+      </w:r>
+    </w:p>
+    <w:p>
+      <w:pPr>
+        <w:pStyle w:val="NoSpacing"/>
+        <w:ind w:firstLine="720"/>
+      </w:pPr>
+      <w:r>
+        <w:t>twitter_cleaned.xlsx</w:t>
+      </w:r>
+    </w:p>
+    <w:p>
+      <w:pPr>
+        <w:pStyle w:val="NoSpacing"/>
+      </w:pPr>
+      <w:r>
+        <w:t>YouTube</w:t>
       </w:r>
       <w:r>
         <w:t>&gt;</w:t>
@@ -815,7 +826,7 @@
         <w:tab/>
       </w:r>
       <w:r>
-        <w:t>data.csv</w:t>
+        <w:t>twitterRaw.com.har</w:t>
       </w:r>
     </w:p>
     <w:p>
@@ -824,7 +835,7 @@
         <w:ind w:firstLine="720"/>
       </w:pPr>
       <w:r>
-        <w:t>json1-csv.xlsx</w:t>
+        <w:t>youtube_cleaned.xlsx</w:t>
       </w:r>
     </w:p>
     <w:p>
@@ -833,7 +844,7 @@
         <w:ind w:firstLine="720"/>
       </w:pPr>
       <w:r>
-        <w:t>json1.txt</w:t>
+        <w:t>youtube_scrape.py</w:t>
       </w:r>
     </w:p>
     <w:p>
@@ -841,93 +852,6 @@
         <w:pStyle w:val="NoSpacing"/>
         <w:ind w:firstLine="720"/>
       </w:pPr>
-      <w:r>
-        <w:t>json2-csv.xlsx</w:t>
-      </w:r>
-    </w:p>
-    <w:p>
-      <w:pPr>
-        <w:pStyle w:val="NoSpacing"/>
-        <w:ind w:firstLine="720"/>
-      </w:pPr>
-      <w:r>
-        <w:t>json2.txt</w:t>
-      </w:r>
-    </w:p>
-    <w:p>
-      <w:pPr>
-        <w:pStyle w:val="NoSpacing"/>
-        <w:ind w:firstLine="720"/>
-      </w:pPr>
-      <w:r>
-        <w:t>json3-csv.xlsx</w:t>
-      </w:r>
-    </w:p>
-    <w:p>
-      <w:pPr>
-        <w:pStyle w:val="NoSpacing"/>
-        <w:ind w:firstLine="720"/>
-      </w:pPr>
-      <w:r>
-        <w:t>json3.txt</w:t>
-      </w:r>
-    </w:p>
-    <w:p>
-      <w:pPr>
-        <w:pStyle w:val="NoSpacing"/>
-        <w:ind w:firstLine="720"/>
-      </w:pPr>
-      <w:r>
-        <w:t>twitter_cleaned.xlsx</w:t>
-      </w:r>
-    </w:p>
-    <w:p>
-      <w:pPr>
-        <w:pStyle w:val="NoSpacing"/>
-      </w:pPr>
-      <w:r>
-        <w:t>YouTube</w:t>
-      </w:r>
-      <w:r>
-        <w:t>&gt;</w:t>
-      </w:r>
-    </w:p>
-    <w:p>
-      <w:pPr>
-        <w:pStyle w:val="NoSpacing"/>
-      </w:pPr>
-      <w:r>
-        <w:tab/>
-      </w:r>
-      <w:proofErr w:type="spellStart"/>
-      <w:r>
-        <w:t>twitterRaw.com.har</w:t>
-      </w:r>
-      <w:proofErr w:type="spellEnd"/>
-    </w:p>
-    <w:p>
-      <w:pPr>
-        <w:pStyle w:val="NoSpacing"/>
-        <w:ind w:firstLine="720"/>
-      </w:pPr>
-      <w:r>
-        <w:t>youtube_cleaned.xlsx</w:t>
-      </w:r>
-    </w:p>
-    <w:p>
-      <w:pPr>
-        <w:pStyle w:val="NoSpacing"/>
-        <w:ind w:firstLine="720"/>
-      </w:pPr>
-      <w:r>
-        <w:t>youtube_scrape.py</w:t>
-      </w:r>
-    </w:p>
-    <w:p>
-      <w:pPr>
-        <w:pStyle w:val="NoSpacing"/>
-        <w:ind w:firstLine="720"/>
-      </w:pPr>
     </w:p>
     <w:p>
       <w:pPr>
@@ -945,17 +869,16 @@
           <w:b/>
           <w:u w:val="single"/>
         </w:rPr>
-        <w:t xml:space="preserve"> Install and run </w:t>
-      </w:r>
-      <w:proofErr w:type="spellStart"/>
-      <w:r>
-        <w:rPr>
-          <w:b/>
-          <w:u w:val="single"/>
-        </w:rPr>
-        <w:t>Run</w:t>
-      </w:r>
-      <w:proofErr w:type="spellEnd"/>
+        <w:t xml:space="preserve"> install and </w:t>
+      </w:r>
+      <w:proofErr w:type="gramStart"/>
+      <w:r>
+        <w:rPr>
+          <w:b/>
+          <w:u w:val="single"/>
+        </w:rPr>
+        <w:t xml:space="preserve">run </w:t>
+      </w:r>
       <w:r>
         <w:rPr>
           <w:b/>
@@ -963,9 +886,7 @@
         </w:rPr>
         <w:t>?</w:t>
       </w:r>
-      <w:r>
-        <w:t xml:space="preserve"> </w:t>
-      </w:r>
+      <w:proofErr w:type="gramEnd"/>
     </w:p>
     <w:p>
       <w:pPr>
@@ -977,153 +898,47 @@
         </w:rPr>
       </w:pPr>
       <w:r>
-        <w:t xml:space="preserve">Ensure before running that Python 3.6 or above is installed. Using the anaconda prompt, confirm </w:t>
-      </w:r>
-      <w:proofErr w:type="spellStart"/>
-      <w:r>
-        <w:t>Tkinter</w:t>
-      </w:r>
-      <w:proofErr w:type="spellEnd"/>
-      <w:r>
-        <w:t xml:space="preserve"> is installed. (If not, enter: </w:t>
-      </w:r>
-      <w:proofErr w:type="spellStart"/>
+        <w:t xml:space="preserve">Ensure before running that Python 3.6 or above is installed. Using the anaconda prompt, confirm Tkinter is installed. (If not, enter: </w:t>
+      </w:r>
       <w:r>
         <w:rPr>
           <w:rFonts w:ascii="Consolas" w:hAnsi="Consolas"/>
           <w:color w:val="333333"/>
           <w:shd w:val="clear" w:color="auto" w:fill="EEEFF0"/>
         </w:rPr>
-        <w:t>conda</w:t>
-      </w:r>
-      <w:proofErr w:type="spellEnd"/>
+        <w:t xml:space="preserve">conda install -c anaconda tk) </w:t>
+      </w:r>
+      <w:r>
+        <w:rPr>
+          <w:rFonts w:cstheme="minorHAnsi"/>
+          <w:color w:val="333333"/>
+          <w:shd w:val="clear" w:color="auto" w:fill="FFFFFF" w:themeFill="background1"/>
+        </w:rPr>
+        <w:t>Additionally, confirm selenium is installed. (If not, enter:</w:t>
+      </w:r>
       <w:r>
         <w:rPr>
           <w:rFonts w:ascii="Consolas" w:hAnsi="Consolas"/>
           <w:color w:val="333333"/>
           <w:shd w:val="clear" w:color="auto" w:fill="EEEFF0"/>
         </w:rPr>
-        <w:t xml:space="preserve"> install -c anaconda </w:t>
-      </w:r>
-      <w:proofErr w:type="spellStart"/>
+        <w:t xml:space="preserve">conda install -c conda-forge selenium) </w:t>
+      </w:r>
+      <w:r>
+        <w:rPr>
+          <w:rFonts w:cstheme="minorHAnsi"/>
+          <w:color w:val="333333"/>
+          <w:shd w:val="clear" w:color="auto" w:fill="FFFFFF" w:themeFill="background1"/>
+        </w:rPr>
+        <w:t>Lastly, ensure beautiful soup is installed. (If not, enter:</w:t>
+      </w:r>
       <w:r>
         <w:rPr>
           <w:rFonts w:ascii="Consolas" w:hAnsi="Consolas"/>
           <w:color w:val="333333"/>
           <w:shd w:val="clear" w:color="auto" w:fill="EEEFF0"/>
         </w:rPr>
-        <w:t>tk</w:t>
-      </w:r>
-      <w:proofErr w:type="spellEnd"/>
-      <w:r>
-        <w:rPr>
-          <w:rFonts w:ascii="Consolas" w:hAnsi="Consolas"/>
-          <w:color w:val="333333"/>
-          <w:shd w:val="clear" w:color="auto" w:fill="EEEFF0"/>
-        </w:rPr>
-        <w:t xml:space="preserve">) </w:t>
-      </w:r>
-      <w:r>
-        <w:rPr>
-          <w:rFonts w:cstheme="minorHAnsi"/>
-          <w:color w:val="333333"/>
-          <w:shd w:val="clear" w:color="auto" w:fill="FFFFFF" w:themeFill="background1"/>
-        </w:rPr>
-        <w:t>Additionally, confirm selenium is installed. (If not, enter:</w:t>
-      </w:r>
-      <w:r>
-        <w:rPr>
-          <w:rFonts w:ascii="Consolas" w:hAnsi="Consolas"/>
-          <w:color w:val="333333"/>
-          <w:shd w:val="clear" w:color="auto" w:fill="FFFFFF" w:themeFill="background1"/>
-        </w:rPr>
-        <w:t xml:space="preserve"> </w:t>
-      </w:r>
-      <w:proofErr w:type="spellStart"/>
-      <w:r>
-        <w:rPr>
-          <w:rFonts w:ascii="Consolas" w:hAnsi="Consolas"/>
-          <w:color w:val="333333"/>
-          <w:shd w:val="clear" w:color="auto" w:fill="EEEFF0"/>
-        </w:rPr>
-        <w:t>conda</w:t>
-      </w:r>
-      <w:proofErr w:type="spellEnd"/>
-      <w:r>
-        <w:rPr>
-          <w:rFonts w:ascii="Consolas" w:hAnsi="Consolas"/>
-          <w:color w:val="333333"/>
-          <w:shd w:val="clear" w:color="auto" w:fill="EEEFF0"/>
-        </w:rPr>
-        <w:t xml:space="preserve"> install -c </w:t>
-      </w:r>
-      <w:proofErr w:type="spellStart"/>
-      <w:r>
-        <w:rPr>
-          <w:rFonts w:ascii="Consolas" w:hAnsi="Consolas"/>
-          <w:color w:val="333333"/>
-          <w:shd w:val="clear" w:color="auto" w:fill="EEEFF0"/>
-        </w:rPr>
-        <w:t>conda</w:t>
-      </w:r>
-      <w:proofErr w:type="spellEnd"/>
-      <w:r>
-        <w:rPr>
-          <w:rFonts w:ascii="Consolas" w:hAnsi="Consolas"/>
-          <w:color w:val="333333"/>
-          <w:shd w:val="clear" w:color="auto" w:fill="EEEFF0"/>
-        </w:rPr>
-        <w:t>-forge selenium</w:t>
-      </w:r>
-      <w:r>
-        <w:rPr>
-          <w:rFonts w:ascii="Consolas" w:hAnsi="Consolas"/>
-          <w:color w:val="333333"/>
-          <w:shd w:val="clear" w:color="auto" w:fill="EEEFF0"/>
-        </w:rPr>
-        <w:t xml:space="preserve">) </w:t>
-      </w:r>
-      <w:r>
-        <w:rPr>
-          <w:rFonts w:cstheme="minorHAnsi"/>
-          <w:color w:val="333333"/>
-          <w:shd w:val="clear" w:color="auto" w:fill="FFFFFF" w:themeFill="background1"/>
-        </w:rPr>
-        <w:t>Lastly, ensure beautiful soup is installed. (If not, enter:</w:t>
-      </w:r>
-      <w:r>
-        <w:rPr>
-          <w:rFonts w:ascii="Consolas" w:hAnsi="Consolas"/>
-          <w:color w:val="333333"/>
-          <w:shd w:val="clear" w:color="auto" w:fill="EEEFF0"/>
-        </w:rPr>
-        <w:t xml:space="preserve"> </w:t>
-      </w:r>
-      <w:proofErr w:type="spellStart"/>
-      <w:r>
-        <w:rPr>
-          <w:rFonts w:ascii="Consolas" w:hAnsi="Consolas"/>
-          <w:color w:val="333333"/>
-          <w:shd w:val="clear" w:color="auto" w:fill="EEEFF0"/>
-        </w:rPr>
-        <w:t>conda</w:t>
-      </w:r>
-      <w:proofErr w:type="spellEnd"/>
-      <w:r>
-        <w:rPr>
-          <w:rFonts w:ascii="Consolas" w:hAnsi="Consolas"/>
-          <w:color w:val="333333"/>
-          <w:shd w:val="clear" w:color="auto" w:fill="EEEFF0"/>
-        </w:rPr>
-        <w:t xml:space="preserve"> install -c anaconda beautifulsoup4</w:t>
-      </w:r>
-      <w:r>
-        <w:rPr>
-          <w:rFonts w:ascii="Consolas" w:hAnsi="Consolas"/>
-          <w:color w:val="333333"/>
-          <w:shd w:val="clear" w:color="auto" w:fill="EEEFF0"/>
-        </w:rPr>
-        <w:t>)</w:t>
+        <w:t>conda install -c anaconda beautifulsoup4)</w:t>
       </w:r>
     </w:p>
     <w:p>
@@ -1159,23 +974,19 @@
         <w:t>re-</w:t>
       </w:r>
       <w:r>
-        <w:t xml:space="preserve">download the appropriate </w:t>
-      </w:r>
-      <w:proofErr w:type="spellStart"/>
-      <w:r>
-        <w:t>ChromeDriver</w:t>
-      </w:r>
-      <w:proofErr w:type="spellEnd"/>
-      <w:r>
-        <w:t xml:space="preserve"> for their </w:t>
-      </w:r>
-      <w:proofErr w:type="spellStart"/>
-      <w:r>
-        <w:t>verision</w:t>
-      </w:r>
-      <w:proofErr w:type="spellEnd"/>
-      <w:r>
-        <w:t xml:space="preserve"> of google chrome. (At </w:t>
+        <w:t xml:space="preserve">download the appropriate ChromeDriver for their </w:t>
+      </w:r>
+      <w:r>
+        <w:t>version</w:t>
+      </w:r>
+      <w:r>
+        <w:t xml:space="preserve"> of </w:t>
+      </w:r>
+      <w:r>
+        <w:t>Google C</w:t>
+      </w:r>
+      <w:r>
+        <w:t xml:space="preserve">hrome. (At </w:t>
       </w:r>
       <w:r>
         <w:t>https://chromedriver.chromium.org/downloads</w:t>
@@ -1187,15 +998,7 @@
         <w:t>chromedriver.exe</w:t>
       </w:r>
       <w:r>
-        <w:t xml:space="preserve"> needs to be saved into the </w:t>
-      </w:r>
-      <w:proofErr w:type="spellStart"/>
-      <w:r>
-        <w:t>influencerByte_GUI</w:t>
-      </w:r>
-      <w:proofErr w:type="spellEnd"/>
-      <w:r>
-        <w:t xml:space="preserve"> folder. </w:t>
+        <w:t xml:space="preserve"> needs to be saved into the influencerByte_GUI folder. </w:t>
       </w:r>
     </w:p>
     <w:p>
@@ -1204,15 +1007,7 @@
         <w:jc w:val="left"/>
       </w:pPr>
       <w:r>
-        <w:t xml:space="preserve">Navigate to the C3_Group 7 &gt; </w:t>
-      </w:r>
-      <w:proofErr w:type="spellStart"/>
-      <w:r>
-        <w:t>influencerByte_GUI</w:t>
-      </w:r>
-      <w:proofErr w:type="spellEnd"/>
-      <w:r>
-        <w:t xml:space="preserve"> folder from the anaconda prompt. </w:t>
+        <w:t xml:space="preserve">Navigate to the C3_Group 7 &gt;influencerByte_GUI folder from the anaconda prompt. </w:t>
       </w:r>
     </w:p>
     <w:p>
@@ -1225,7 +1020,7 @@
           <w:noProof/>
         </w:rPr>
         <w:drawing>
-          <wp:inline distT="0" distB="0" distL="0" distR="0" wp14:anchorId="596397E1" wp14:editId="77E1D876">
+          <wp:inline distT="0" distB="0" distL="0" distR="0">
             <wp:extent cx="5943600" cy="1695450"/>
             <wp:effectExtent l="0" t="0" r="0" b="0"/>
             <wp:docPr id="1" name="Picture 1"/>
@@ -1282,23 +1077,7 @@
           <w:color w:val="333333"/>
           <w:shd w:val="clear" w:color="auto" w:fill="EEEFF0"/>
         </w:rPr>
-        <w:t>python</w:t>
-      </w:r>
-      <w:r>
-        <w:rPr>
-          <w:rFonts w:ascii="Consolas" w:hAnsi="Consolas"/>
-          <w:color w:val="333333"/>
-          <w:shd w:val="clear" w:color="auto" w:fill="EEEFF0"/>
-        </w:rPr>
-        <w:t xml:space="preserve"> </w:t>
-      </w:r>
-      <w:r>
-        <w:rPr>
-          <w:rFonts w:ascii="Consolas" w:hAnsi="Consolas"/>
-          <w:color w:val="333333"/>
-          <w:shd w:val="clear" w:color="auto" w:fill="EEEFF0"/>
-        </w:rPr>
-        <w:t>influencerByte_GUI.py</w:t>
+        <w:t>pythoninfluencerByte_GUI.py</w:t>
       </w:r>
     </w:p>
     <w:p>
@@ -1309,8 +1088,11 @@
         </w:rPr>
       </w:pPr>
       <w:r>
+        <w:rPr>
+          <w:noProof/>
+        </w:rPr>
         <w:drawing>
-          <wp:anchor distT="0" distB="0" distL="114300" distR="114300" simplePos="0" relativeHeight="251658240" behindDoc="1" locked="0" layoutInCell="1" allowOverlap="1" wp14:anchorId="4FC26D4E" wp14:editId="382755C4">
+          <wp:anchor distT="0" distB="0" distL="114300" distR="114300" simplePos="0" relativeHeight="251658240" behindDoc="1" locked="0" layoutInCell="1" allowOverlap="1">
             <wp:simplePos x="0" y="0"/>
             <wp:positionH relativeFrom="column">
               <wp:posOffset>0</wp:posOffset>
@@ -1336,7 +1118,7 @@
                     <a:blip r:embed="rId6">
                       <a:extLst>
                         <a:ext uri="{28A0092B-C50C-407E-A947-70E740481C1C}">
-                          <a14:useLocalDpi xmlns:a14="http://schemas.microsoft.com/office/drawing/2010/main" val="0"/>
+                          <a14:useLocalDpi xmlns:a14="http://schemas.microsoft.com/office/drawing/2010/main" xmlns:wps="http://schemas.microsoft.com/office/word/2010/wordprocessingShape" xmlns:wpi="http://schemas.microsoft.com/office/word/2010/wordprocessingInk" xmlns:wpg="http://schemas.microsoft.com/office/word/2010/wordprocessingGroup" xmlns:w16se="http://schemas.microsoft.com/office/word/2015/wordml/symex" xmlns:w16="http://schemas.microsoft.com/office/word/2018/wordml" xmlns:w16cid="http://schemas.microsoft.com/office/word/2016/wordml/cid" xmlns:w16cex="http://schemas.microsoft.com/office/word/2018/wordml/cex" xmlns:w15="http://schemas.microsoft.com/office/word/2012/wordml" xmlns:w14="http://schemas.microsoft.com/office/word/2010/wordml" xmlns:w="http://schemas.openxmlformats.org/wordprocessingml/2006/main" xmlns:w10="urn:schemas-microsoft-com:office:word" xmlns:wp14="http://schemas.microsoft.com/office/word/2010/wordprocessingDrawing" xmlns:v="urn:schemas-microsoft-com:vml" xmlns:o="urn:schemas-microsoft-com:office:office" xmlns:am3d="http://schemas.microsoft.com/office/drawing/2017/model3d" xmlns:aink="http://schemas.microsoft.com/office/drawing/2016/ink" xmlns:mc="http://schemas.openxmlformats.org/markup-compatibility/2006" xmlns:cx8="http://schemas.microsoft.com/office/drawing/2016/5/14/chartex" xmlns:cx7="http://schemas.microsoft.com/office/drawing/2016/5/13/chartex" xmlns:cx6="http://schemas.microsoft.com/office/drawing/2016/5/12/chartex" xmlns:cx5="http://schemas.microsoft.com/office/drawing/2016/5/11/chartex" xmlns:cx4="http://schemas.microsoft.com/office/drawing/2016/5/10/chartex" xmlns:cx3="http://schemas.microsoft.com/office/drawing/2016/5/9/chartex" xmlns:cx2="http://schemas.microsoft.com/office/drawing/2015/10/21/chartex" xmlns:cx1="http://schemas.microsoft.com/office/drawing/2015/9/8/chartex" xmlns:cx="http://schemas.microsoft.com/office/drawing/2014/chartex" xmlns:wpc="http://schemas.microsoft.com/office/word/2010/wordprocessingCanvas" xmlns="" val="0"/>
                         </a:ext>
                       </a:extLst>
                     </a:blip>
@@ -1434,21 +1216,71 @@
         <w:rPr>
           <w:bCs/>
         </w:rPr>
-        <w:t xml:space="preserve">The </w:t>
-      </w:r>
-      <w:proofErr w:type="spellStart"/>
+        <w:t>The influe</w:t>
+      </w:r>
       <w:r>
         <w:rPr>
           <w:bCs/>
         </w:rPr>
-        <w:t>influecerByte</w:t>
-      </w:r>
-      <w:proofErr w:type="spellEnd"/>
+        <w:t>n</w:t>
+      </w:r>
       <w:r>
         <w:rPr>
           <w:bCs/>
         </w:rPr>
-        <w:t xml:space="preserve"> GUI will pop up on the screen and all further user interactions will be completed with the GUI. The outputs from the program will display on the anaconda terminal. </w:t>
+        <w:t xml:space="preserve">cerByte GUI will pop up on the screen and all further user interactions will be completed with the GUI. The outputs from the program will display on the anaconda terminal. </w:t>
+      </w:r>
+    </w:p>
+    <w:p>
+      <w:pPr>
+        <w:ind w:left="0"/>
+        <w:rPr>
+          <w:bCs/>
+          <w:i/>
+        </w:rPr>
+      </w:pPr>
+      <w:r>
+        <w:rPr>
+          <w:bCs/>
+          <w:i/>
+        </w:rPr>
+        <w:t xml:space="preserve">Alternatively, the </w:t>
+      </w:r>
+      <w:r>
+        <w:rPr>
+          <w:bCs/>
+          <w:i/>
+        </w:rPr>
+        <w:t>C3</w:t>
+      </w:r>
+      <w:r>
+        <w:t>_</w:t>
+      </w:r>
+      <w:r>
+        <w:rPr>
+          <w:i/>
+        </w:rPr>
+        <w:t xml:space="preserve">Group 7 &gt;influencerByte_GUI </w:t>
+      </w:r>
+      <w:r>
+        <w:rPr>
+          <w:i/>
+        </w:rPr>
+        <w:t>&gt;</w:t>
+      </w:r>
+      <w:r>
+        <w:rPr>
+          <w:bCs/>
+          <w:i/>
+        </w:rPr>
+        <w:t>influencerByte_GUI.py file can be opened in idle and run to achieve the same as above</w:t>
+      </w:r>
+      <w:r>
+        <w:rPr>
+          <w:bCs/>
+          <w:i/>
+        </w:rPr>
+        <w:t>.</w:t>
       </w:r>
     </w:p>
     <w:p>
@@ -1479,11 +1311,9 @@
           <w:u w:val="single"/>
         </w:rPr>
       </w:pPr>
-      <w:proofErr w:type="spellStart"/>
       <w:r>
         <w:t>Tkinter</w:t>
       </w:r>
-      <w:proofErr w:type="spellEnd"/>
     </w:p>
     <w:p>
       <w:pPr>
@@ -1513,11 +1343,9 @@
           <w:u w:val="single"/>
         </w:rPr>
       </w:pPr>
-      <w:proofErr w:type="spellStart"/>
       <w:r>
         <w:t>BeauitfulSoup</w:t>
       </w:r>
-      <w:proofErr w:type="spellEnd"/>
     </w:p>
     <w:p>
       <w:pPr>
@@ -1533,113 +1361,6 @@
       </w:pPr>
       <w:r>
         <w:t>Google Chrome</w:t>
-      </w:r>
-    </w:p>
-    <w:p>
-      <w:pPr>
-        <w:ind w:left="0"/>
-        <w:rPr>
-          <w:b/>
-          <w:u w:val="single"/>
-        </w:rPr>
-      </w:pPr>
-      <w:r>
-        <w:rPr>
-          <w:b/>
-          <w:u w:val="single"/>
-        </w:rPr>
-        <w:t>Any API key dependencies</w:t>
-      </w:r>
-      <w:r>
-        <w:rPr>
-          <w:b/>
-          <w:u w:val="single"/>
-        </w:rPr>
-        <w:t>?</w:t>
-      </w:r>
-    </w:p>
-    <w:p>
-      <w:pPr>
-        <w:ind w:left="0"/>
-      </w:pPr>
-      <w:r>
-        <w:t xml:space="preserve">In order to interact with Twitter, you </w:t>
-      </w:r>
-      <w:r>
-        <w:t>will need T</w:t>
-      </w:r>
-      <w:r>
-        <w:t>witter’s developer account</w:t>
-      </w:r>
-      <w:r>
-        <w:t xml:space="preserve"> which provides you with the credentials needed to authorize from the Python </w:t>
-      </w:r>
-      <w:proofErr w:type="spellStart"/>
-      <w:r>
-        <w:t>Tweepy</w:t>
-      </w:r>
-      <w:proofErr w:type="spellEnd"/>
-      <w:r>
-        <w:t xml:space="preserve"> library. Below are the four API Keys and Tokens needed to access the twitter feed, which has been specified in the tweetscraper.py module as well.</w:t>
-      </w:r>
-    </w:p>
-    <w:p>
-      <w:pPr>
-        <w:ind w:left="0"/>
-      </w:pPr>
-      <w:proofErr w:type="spellStart"/>
-      <w:r>
-        <w:t>consumer_key</w:t>
-      </w:r>
-      <w:proofErr w:type="spellEnd"/>
-      <w:r>
-        <w:t xml:space="preserve"> = "MLQoquNNLu7TkNIHMh0VYz6ku"</w:t>
-      </w:r>
-    </w:p>
-    <w:p>
-      <w:pPr>
-        <w:ind w:left="0"/>
-      </w:pPr>
-      <w:proofErr w:type="spellStart"/>
-      <w:r>
-        <w:t>consumer_secret</w:t>
-      </w:r>
-      <w:proofErr w:type="spellEnd"/>
-      <w:r>
-        <w:t xml:space="preserve"> = "KBaIjVXhrWpkR6ys8jpI1e8DwmmTl4oouNjppvt8Na8darotHj"</w:t>
-      </w:r>
-    </w:p>
-    <w:p>
-      <w:pPr>
-        <w:ind w:left="0"/>
-      </w:pPr>
-      <w:r>
-        <w:lastRenderedPageBreak/>
-        <w:t xml:space="preserve"> </w:t>
-      </w:r>
-      <w:proofErr w:type="spellStart"/>
-      <w:r>
-        <w:t>access_key</w:t>
-      </w:r>
-      <w:proofErr w:type="spellEnd"/>
-      <w:r>
-        <w:t xml:space="preserve"> = "1363081198503796737-5llNnqhomEZkbYLOk4FHWmINyWmSPM"</w:t>
-      </w:r>
-    </w:p>
-    <w:p>
-      <w:pPr>
-        <w:ind w:left="0"/>
-      </w:pPr>
-      <w:r>
-        <w:t xml:space="preserve"> </w:t>
-      </w:r>
-      <w:proofErr w:type="spellStart"/>
-      <w:r>
-        <w:t>access_secret</w:t>
-      </w:r>
-      <w:proofErr w:type="spellEnd"/>
-      <w:r>
-        <w:t xml:space="preserve"> = "p11argl6swGnmcNpxdtrR0WTgdo7lfyc9SFf1d2aiD02F"</w:t>
       </w:r>
     </w:p>
     <w:p>
@@ -1678,8 +1399,8 @@
 </file>
 
 <file path=word/numbering.xml><?xml version="1.0" encoding="utf-8"?>
-<w:numbering xmlns:wpc="http://schemas.microsoft.com/office/word/2010/wordprocessingCanvas" xmlns:cx="http://schemas.microsoft.com/office/drawing/2014/chartex" xmlns:cx1="http://schemas.microsoft.com/office/drawing/2015/9/8/chartex" xmlns:cx2="http://schemas.microsoft.com/office/drawing/2015/10/21/chartex" xmlns:cx3="http://schemas.microsoft.com/office/drawing/2016/5/9/chartex" xmlns:cx4="http://schemas.microsoft.com/office/drawing/2016/5/10/chartex" xmlns:cx5="http://schemas.microsoft.com/office/drawing/2016/5/11/chartex" xmlns:cx6="http://schemas.microsoft.com/office/drawing/2016/5/12/chartex" xmlns:cx7="http://schemas.microsoft.com/office/drawing/2016/5/13/chartex" xmlns:cx8="http://schemas.microsoft.com/office/drawing/2016/5/14/chartex" xmlns:mc="http://schemas.openxmlformats.org/markup-compatibility/2006" xmlns:aink="http://schemas.microsoft.com/office/drawing/2016/ink" xmlns:am3d="http://schemas.microsoft.com/office/drawing/2017/model3d" xmlns:o="urn:schemas-microsoft-com:office:office" xmlns:r="http://schemas.openxmlformats.org/officeDocument/2006/relationships" xmlns:m="http://schemas.openxmlformats.org/officeDocument/2006/math" xmlns:v="urn:schemas-microsoft-com:vml" xmlns:wp14="http://schemas.microsoft.com/office/word/2010/wordprocessingDrawing" xmlns:wp="http://schemas.openxmlformats.org/drawingml/2006/wordprocessingDrawing" xmlns:w10="urn:schemas-microsoft-com:office:word" xmlns:w="http://schemas.openxmlformats.org/wordprocessingml/2006/main" xmlns:w14="http://schemas.microsoft.com/office/word/2010/wordml" xmlns:w15="http://schemas.microsoft.com/office/word/2012/wordml" xmlns:w16cex="http://schemas.microsoft.com/office/word/2018/wordml/cex" xmlns:w16cid="http://schemas.microsoft.com/office/word/2016/wordml/cid" xmlns:w16="http://schemas.microsoft.com/office/word/2018/wordml" xmlns:w16se="http://schemas.microsoft.com/office/word/2015/wordml/symex" xmlns:wpg="http://schemas.microsoft.com/office/word/2010/wordprocessingGroup" xmlns:wpi="http://schemas.microsoft.com/office/word/2010/wordprocessingInk" xmlns:wne="http://schemas.microsoft.com/office/word/2006/wordml" xmlns:wps="http://schemas.microsoft.com/office/word/2010/wordprocessingShape" mc:Ignorable="w14 w15 w16se w16cid w16 w16cex wp14">
-  <w:abstractNum w:abstractNumId="0" w15:restartNumberingAfterBreak="0">
+<w:numbering xmlns:ve="http://schemas.openxmlformats.org/markup-compatibility/2006" xmlns:o="urn:schemas-microsoft-com:office:office" xmlns:r="http://schemas.openxmlformats.org/officeDocument/2006/relationships" xmlns:m="http://schemas.openxmlformats.org/officeDocument/2006/math" xmlns:v="urn:schemas-microsoft-com:vml" xmlns:wp="http://schemas.openxmlformats.org/drawingml/2006/wordprocessingDrawing" xmlns:w10="urn:schemas-microsoft-com:office:word" xmlns:w="http://schemas.openxmlformats.org/wordprocessingml/2006/main" xmlns:wne="http://schemas.microsoft.com/office/word/2006/wordml">
+  <w:abstractNum w:abstractNumId="0">
     <w:nsid w:val="44F951AC"/>
     <w:multiLevelType w:val="hybridMultilevel"/>
     <w:tmpl w:val="0538B17E"/>
@@ -1792,7 +1513,7 @@
       </w:rPr>
     </w:lvl>
   </w:abstractNum>
-  <w:abstractNum w:abstractNumId="1" w15:restartNumberingAfterBreak="0">
+  <w:abstractNum w:abstractNumId="1">
     <w:nsid w:val="5A147FFE"/>
     <w:multiLevelType w:val="hybridMultilevel"/>
     <w:tmpl w:val="FA08D202"/>
@@ -1915,7 +1636,7 @@
 </file>
 
 <file path=word/styles.xml><?xml version="1.0" encoding="utf-8"?>
-<w:styles xmlns:mc="http://schemas.openxmlformats.org/markup-compatibility/2006" xmlns:r="http://schemas.openxmlformats.org/officeDocument/2006/relationships" xmlns:w="http://schemas.openxmlformats.org/wordprocessingml/2006/main" xmlns:w14="http://schemas.microsoft.com/office/word/2010/wordml" xmlns:w15="http://schemas.microsoft.com/office/word/2012/wordml" xmlns:w16cex="http://schemas.microsoft.com/office/word/2018/wordml/cex" xmlns:w16cid="http://schemas.microsoft.com/office/word/2016/wordml/cid" xmlns:w16="http://schemas.microsoft.com/office/word/2018/wordml" xmlns:w16se="http://schemas.microsoft.com/office/word/2015/wordml/symex" mc:Ignorable="w14 w15 w16se w16cid w16 w16cex">
+<w:styles xmlns:r="http://schemas.openxmlformats.org/officeDocument/2006/relationships" xmlns:w="http://schemas.openxmlformats.org/wordprocessingml/2006/main">
   <w:docDefaults>
     <w:rPrDefault>
       <w:rPr>
@@ -1933,383 +1654,144 @@
       </w:pPr>
     </w:pPrDefault>
   </w:docDefaults>
-  <w:latentStyles w:defLockedState="0" w:defUIPriority="99" w:defSemiHidden="0" w:defUnhideWhenUsed="0" w:defQFormat="0" w:count="376">
-    <w:lsdException w:name="Normal" w:uiPriority="0" w:qFormat="1"/>
-    <w:lsdException w:name="heading 1" w:uiPriority="9" w:qFormat="1"/>
-    <w:lsdException w:name="heading 2" w:semiHidden="1" w:uiPriority="9" w:unhideWhenUsed="1" w:qFormat="1"/>
-    <w:lsdException w:name="heading 3" w:semiHidden="1" w:uiPriority="9" w:unhideWhenUsed="1" w:qFormat="1"/>
-    <w:lsdException w:name="heading 4" w:semiHidden="1" w:uiPriority="9" w:unhideWhenUsed="1" w:qFormat="1"/>
-    <w:lsdException w:name="heading 5" w:semiHidden="1" w:uiPriority="9" w:unhideWhenUsed="1" w:qFormat="1"/>
-    <w:lsdException w:name="heading 6" w:semiHidden="1" w:uiPriority="9" w:unhideWhenUsed="1" w:qFormat="1"/>
-    <w:lsdException w:name="heading 7" w:semiHidden="1" w:uiPriority="9" w:unhideWhenUsed="1" w:qFormat="1"/>
-    <w:lsdException w:name="heading 8" w:semiHidden="1" w:uiPriority="9" w:unhideWhenUsed="1" w:qFormat="1"/>
-    <w:lsdException w:name="heading 9" w:semiHidden="1" w:uiPriority="9" w:unhideWhenUsed="1" w:qFormat="1"/>
-    <w:lsdException w:name="index 1" w:semiHidden="1" w:unhideWhenUsed="1"/>
-    <w:lsdException w:name="index 2" w:semiHidden="1" w:unhideWhenUsed="1"/>
-    <w:lsdException w:name="index 3" w:semiHidden="1" w:unhideWhenUsed="1"/>
-    <w:lsdException w:name="index 4" w:semiHidden="1" w:unhideWhenUsed="1"/>
-    <w:lsdException w:name="index 5" w:semiHidden="1" w:unhideWhenUsed="1"/>
-    <w:lsdException w:name="index 6" w:semiHidden="1" w:unhideWhenUsed="1"/>
-    <w:lsdException w:name="index 7" w:semiHidden="1" w:unhideWhenUsed="1"/>
-    <w:lsdException w:name="index 8" w:semiHidden="1" w:unhideWhenUsed="1"/>
-    <w:lsdException w:name="index 9" w:semiHidden="1" w:unhideWhenUsed="1"/>
-    <w:lsdException w:name="toc 1" w:semiHidden="1" w:uiPriority="39" w:unhideWhenUsed="1"/>
-    <w:lsdException w:name="toc 2" w:semiHidden="1" w:uiPriority="39" w:unhideWhenUsed="1"/>
-    <w:lsdException w:name="toc 3" w:semiHidden="1" w:uiPriority="39" w:unhideWhenUsed="1"/>
-    <w:lsdException w:name="toc 4" w:semiHidden="1" w:uiPriority="39" w:unhideWhenUsed="1"/>
-    <w:lsdException w:name="toc 5" w:semiHidden="1" w:uiPriority="39" w:unhideWhenUsed="1"/>
-    <w:lsdException w:name="toc 6" w:semiHidden="1" w:uiPriority="39" w:unhideWhenUsed="1"/>
-    <w:lsdException w:name="toc 7" w:semiHidden="1" w:uiPriority="39" w:unhideWhenUsed="1"/>
-    <w:lsdException w:name="toc 8" w:semiHidden="1" w:uiPriority="39" w:unhideWhenUsed="1"/>
-    <w:lsdException w:name="toc 9" w:semiHidden="1" w:uiPriority="39" w:unhideWhenUsed="1"/>
-    <w:lsdException w:name="Normal Indent" w:semiHidden="1" w:unhideWhenUsed="1"/>
-    <w:lsdException w:name="footnote text" w:semiHidden="1" w:unhideWhenUsed="1"/>
-    <w:lsdException w:name="annotation text" w:semiHidden="1" w:unhideWhenUsed="1"/>
-    <w:lsdException w:name="header" w:semiHidden="1" w:unhideWhenUsed="1"/>
-    <w:lsdException w:name="footer" w:semiHidden="1" w:unhideWhenUsed="1"/>
-    <w:lsdException w:name="index heading" w:semiHidden="1" w:unhideWhenUsed="1"/>
-    <w:lsdException w:name="caption" w:semiHidden="1" w:uiPriority="35" w:unhideWhenUsed="1" w:qFormat="1"/>
-    <w:lsdException w:name="table of figures" w:semiHidden="1" w:unhideWhenUsed="1"/>
-    <w:lsdException w:name="envelope address" w:semiHidden="1" w:unhideWhenUsed="1"/>
-    <w:lsdException w:name="envelope return" w:semiHidden="1" w:unhideWhenUsed="1"/>
-    <w:lsdException w:name="footnote reference" w:semiHidden="1" w:unhideWhenUsed="1"/>
-    <w:lsdException w:name="annotation reference" w:semiHidden="1" w:unhideWhenUsed="1"/>
-    <w:lsdException w:name="line number" w:semiHidden="1" w:unhideWhenUsed="1"/>
-    <w:lsdException w:name="page number" w:semiHidden="1" w:unhideWhenUsed="1"/>
-    <w:lsdException w:name="endnote reference" w:semiHidden="1" w:unhideWhenUsed="1"/>
-    <w:lsdException w:name="endnote text" w:semiHidden="1" w:unhideWhenUsed="1"/>
-    <w:lsdException w:name="table of authorities" w:semiHidden="1" w:unhideWhenUsed="1"/>
-    <w:lsdException w:name="macro" w:semiHidden="1" w:unhideWhenUsed="1"/>
-    <w:lsdException w:name="toa heading" w:semiHidden="1" w:unhideWhenUsed="1"/>
-    <w:lsdException w:name="List" w:semiHidden="1" w:unhideWhenUsed="1"/>
-    <w:lsdException w:name="List Bullet" w:semiHidden="1" w:unhideWhenUsed="1"/>
-    <w:lsdException w:name="List Number" w:semiHidden="1" w:unhideWhenUsed="1"/>
-    <w:lsdException w:name="List 2" w:semiHidden="1" w:unhideWhenUsed="1"/>
-    <w:lsdException w:name="List 3" w:semiHidden="1" w:unhideWhenUsed="1"/>
-    <w:lsdException w:name="List 4" w:semiHidden="1" w:unhideWhenUsed="1"/>
-    <w:lsdException w:name="List 5" w:semiHidden="1" w:unhideWhenUsed="1"/>
-    <w:lsdException w:name="List Bullet 2" w:semiHidden="1" w:unhideWhenUsed="1"/>
-    <w:lsdException w:name="List Bullet 3" w:semiHidden="1" w:unhideWhenUsed="1"/>
-    <w:lsdException w:name="List Bullet 4" w:semiHidden="1" w:unhideWhenUsed="1"/>
-    <w:lsdException w:name="List Bullet 5" w:semiHidden="1" w:unhideWhenUsed="1"/>
-    <w:lsdException w:name="List Number 2" w:semiHidden="1" w:unhideWhenUsed="1"/>
-    <w:lsdException w:name="List Number 3" w:semiHidden="1" w:unhideWhenUsed="1"/>
-    <w:lsdException w:name="List Number 4" w:semiHidden="1" w:unhideWhenUsed="1"/>
-    <w:lsdException w:name="List Number 5" w:semiHidden="1" w:unhideWhenUsed="1"/>
-    <w:lsdException w:name="Title" w:uiPriority="10" w:qFormat="1"/>
-    <w:lsdException w:name="Closing" w:semiHidden="1" w:unhideWhenUsed="1"/>
-    <w:lsdException w:name="Signature" w:semiHidden="1" w:unhideWhenUsed="1"/>
-    <w:lsdException w:name="Default Paragraph Font" w:semiHidden="1" w:uiPriority="1" w:unhideWhenUsed="1"/>
-    <w:lsdException w:name="Body Text" w:semiHidden="1" w:unhideWhenUsed="1"/>
-    <w:lsdException w:name="Body Text Indent" w:semiHidden="1" w:unhideWhenUsed="1"/>
-    <w:lsdException w:name="List Continue" w:semiHidden="1" w:unhideWhenUsed="1"/>
-    <w:lsdException w:name="List Continue 2" w:semiHidden="1" w:unhideWhenUsed="1"/>
-    <w:lsdException w:name="List Continue 3" w:semiHidden="1" w:unhideWhenUsed="1"/>
-    <w:lsdException w:name="List Continue 4" w:semiHidden="1" w:unhideWhenUsed="1"/>
-    <w:lsdException w:name="List Continue 5" w:semiHidden="1" w:unhideWhenUsed="1"/>
-    <w:lsdException w:name="Message Header" w:semiHidden="1" w:unhideWhenUsed="1"/>
-    <w:lsdException w:name="Subtitle" w:uiPriority="11" w:qFormat="1"/>
-    <w:lsdException w:name="Salutation" w:semiHidden="1" w:unhideWhenUsed="1"/>
-    <w:lsdException w:name="Date" w:semiHidden="1" w:unhideWhenUsed="1"/>
-    <w:lsdException w:name="Body Text First Indent" w:semiHidden="1" w:unhideWhenUsed="1"/>
-    <w:lsdException w:name="Body Text First Indent 2" w:semiHidden="1" w:unhideWhenUsed="1"/>
-    <w:lsdException w:name="Note Heading" w:semiHidden="1" w:unhideWhenUsed="1"/>
-    <w:lsdException w:name="Body Text 2" w:semiHidden="1" w:unhideWhenUsed="1"/>
-    <w:lsdException w:name="Body Text 3" w:semiHidden="1" w:unhideWhenUsed="1"/>
-    <w:lsdException w:name="Body Text Indent 2" w:semiHidden="1" w:unhideWhenUsed="1"/>
-    <w:lsdException w:name="Body Text Indent 3" w:semiHidden="1" w:unhideWhenUsed="1"/>
-    <w:lsdException w:name="Block Text" w:semiHidden="1" w:unhideWhenUsed="1"/>
-    <w:lsdException w:name="Hyperlink" w:semiHidden="1" w:unhideWhenUsed="1"/>
-    <w:lsdException w:name="FollowedHyperlink" w:semiHidden="1" w:unhideWhenUsed="1"/>
-    <w:lsdException w:name="Strong" w:uiPriority="22" w:qFormat="1"/>
-    <w:lsdException w:name="Emphasis" w:uiPriority="20" w:qFormat="1"/>
-    <w:lsdException w:name="Document Map" w:semiHidden="1" w:unhideWhenUsed="1"/>
-    <w:lsdException w:name="Plain Text" w:semiHidden="1" w:unhideWhenUsed="1"/>
-    <w:lsdException w:name="E-mail Signature" w:semiHidden="1" w:unhideWhenUsed="1"/>
-    <w:lsdException w:name="HTML Top of Form" w:semiHidden="1" w:unhideWhenUsed="1"/>
-    <w:lsdException w:name="HTML Bottom of Form" w:semiHidden="1" w:unhideWhenUsed="1"/>
-    <w:lsdException w:name="Normal (Web)" w:semiHidden="1" w:unhideWhenUsed="1"/>
-    <w:lsdException w:name="HTML Acronym" w:semiHidden="1" w:unhideWhenUsed="1"/>
-    <w:lsdException w:name="HTML Address" w:semiHidden="1" w:unhideWhenUsed="1"/>
-    <w:lsdException w:name="HTML Cite" w:semiHidden="1" w:unhideWhenUsed="1"/>
-    <w:lsdException w:name="HTML Code" w:semiHidden="1" w:unhideWhenUsed="1"/>
-    <w:lsdException w:name="HTML Definition" w:semiHidden="1" w:unhideWhenUsed="1"/>
-    <w:lsdException w:name="HTML Keyboard" w:semiHidden="1" w:unhideWhenUsed="1"/>
-    <w:lsdException w:name="HTML Preformatted" w:semiHidden="1" w:unhideWhenUsed="1"/>
-    <w:lsdException w:name="HTML Sample" w:semiHidden="1" w:unhideWhenUsed="1"/>
-    <w:lsdException w:name="HTML Typewriter" w:semiHidden="1" w:unhideWhenUsed="1"/>
-    <w:lsdException w:name="HTML Variable" w:semiHidden="1" w:unhideWhenUsed="1"/>
-    <w:lsdException w:name="Normal Table" w:semiHidden="1" w:unhideWhenUsed="1"/>
-    <w:lsdException w:name="annotation subject" w:semiHidden="1" w:unhideWhenUsed="1"/>
-    <w:lsdException w:name="No List" w:semiHidden="1" w:unhideWhenUsed="1"/>
-    <w:lsdException w:name="Outline List 1" w:semiHidden="1" w:unhideWhenUsed="1"/>
-    <w:lsdException w:name="Outline List 2" w:semiHidden="1" w:unhideWhenUsed="1"/>
-    <w:lsdException w:name="Outline List 3" w:semiHidden="1" w:unhideWhenUsed="1"/>
-    <w:lsdException w:name="Table Simple 1" w:semiHidden="1" w:unhideWhenUsed="1"/>
-    <w:lsdException w:name="Table Simple 2" w:semiHidden="1" w:unhideWhenUsed="1"/>
-    <w:lsdException w:name="Table Simple 3" w:semiHidden="1" w:unhideWhenUsed="1"/>
-    <w:lsdException w:name="Table Classic 1" w:semiHidden="1" w:unhideWhenUsed="1"/>
-    <w:lsdException w:name="Table Classic 2" w:semiHidden="1" w:unhideWhenUsed="1"/>
-    <w:lsdException w:name="Table Classic 3" w:semiHidden="1" w:unhideWhenUsed="1"/>
-    <w:lsdException w:name="Table Classic 4" w:semiHidden="1" w:unhideWhenUsed="1"/>
-    <w:lsdException w:name="Table Colorful 1" w:semiHidden="1" w:unhideWhenUsed="1"/>
-    <w:lsdException w:name="Table Colorful 2" w:semiHidden="1" w:unhideWhenUsed="1"/>
-    <w:lsdException w:name="Table Colorful 3" w:semiHidden="1" w:unhideWhenUsed="1"/>
-    <w:lsdException w:name="Table Columns 1" w:semiHidden="1" w:unhideWhenUsed="1"/>
-    <w:lsdException w:name="Table Columns 2" w:semiHidden="1" w:unhideWhenUsed="1"/>
-    <w:lsdException w:name="Table Columns 3" w:semiHidden="1" w:unhideWhenUsed="1"/>
-    <w:lsdException w:name="Table Columns 4" w:semiHidden="1" w:unhideWhenUsed="1"/>
-    <w:lsdException w:name="Table Columns 5" w:semiHidden="1" w:unhideWhenUsed="1"/>
-    <w:lsdException w:name="Table Grid 1" w:semiHidden="1" w:unhideWhenUsed="1"/>
-    <w:lsdException w:name="Table Grid 2" w:semiHidden="1" w:unhideWhenUsed="1"/>
-    <w:lsdException w:name="Table Grid 3" w:semiHidden="1" w:unhideWhenUsed="1"/>
-    <w:lsdException w:name="Table Grid 4" w:semiHidden="1" w:unhideWhenUsed="1"/>
-    <w:lsdException w:name="Table Grid 5" w:semiHidden="1" w:unhideWhenUsed="1"/>
-    <w:lsdException w:name="Table Grid 6" w:semiHidden="1" w:unhideWhenUsed="1"/>
-    <w:lsdException w:name="Table Grid 7" w:semiHidden="1" w:unhideWhenUsed="1"/>
-    <w:lsdException w:name="Table Grid 8" w:semiHidden="1" w:unhideWhenUsed="1"/>
-    <w:lsdException w:name="Table List 1" w:semiHidden="1" w:unhideWhenUsed="1"/>
-    <w:lsdException w:name="Table List 2" w:semiHidden="1" w:unhideWhenUsed="1"/>
-    <w:lsdException w:name="Table List 3" w:semiHidden="1" w:unhideWhenUsed="1"/>
-    <w:lsdException w:name="Table List 4" w:semiHidden="1" w:unhideWhenUsed="1"/>
-    <w:lsdException w:name="Table List 5" w:semiHidden="1" w:unhideWhenUsed="1"/>
-    <w:lsdException w:name="Table List 6" w:semiHidden="1" w:unhideWhenUsed="1"/>
-    <w:lsdException w:name="Table List 7" w:semiHidden="1" w:unhideWhenUsed="1"/>
-    <w:lsdException w:name="Table List 8" w:semiHidden="1" w:unhideWhenUsed="1"/>
-    <w:lsdException w:name="Table 3D effects 1" w:semiHidden="1" w:unhideWhenUsed="1"/>
-    <w:lsdException w:name="Table 3D effects 2" w:semiHidden="1" w:unhideWhenUsed="1"/>
-    <w:lsdException w:name="Table 3D effects 3" w:semiHidden="1" w:unhideWhenUsed="1"/>
-    <w:lsdException w:name="Table Contemporary" w:semiHidden="1" w:unhideWhenUsed="1"/>
-    <w:lsdException w:name="Table Elegant" w:semiHidden="1" w:unhideWhenUsed="1"/>
-    <w:lsdException w:name="Table Professional" w:semiHidden="1" w:unhideWhenUsed="1"/>
-    <w:lsdException w:name="Table Subtle 1" w:semiHidden="1" w:unhideWhenUsed="1"/>
-    <w:lsdException w:name="Table Subtle 2" w:semiHidden="1" w:unhideWhenUsed="1"/>
-    <w:lsdException w:name="Table Web 1" w:semiHidden="1" w:unhideWhenUsed="1"/>
-    <w:lsdException w:name="Table Web 2" w:semiHidden="1" w:unhideWhenUsed="1"/>
-    <w:lsdException w:name="Table Web 3" w:semiHidden="1" w:unhideWhenUsed="1"/>
-    <w:lsdException w:name="Balloon Text" w:semiHidden="1" w:unhideWhenUsed="1"/>
-    <w:lsdException w:name="Table Grid" w:semiHidden="1" w:uiPriority="39" w:unhideWhenUsed="1"/>
-    <w:lsdException w:name="Table Theme" w:semiHidden="1" w:unhideWhenUsed="1"/>
-    <w:lsdException w:name="Placeholder Text" w:semiHidden="1"/>
-    <w:lsdException w:name="No Spacing" w:uiPriority="1" w:qFormat="1"/>
-    <w:lsdException w:name="Light Shading" w:uiPriority="60"/>
-    <w:lsdException w:name="Light List" w:uiPriority="61"/>
-    <w:lsdException w:name="Light Grid" w:uiPriority="62"/>
-    <w:lsdException w:name="Medium Shading 1" w:uiPriority="63"/>
-    <w:lsdException w:name="Medium Shading 2" w:uiPriority="64"/>
-    <w:lsdException w:name="Medium List 1" w:uiPriority="65"/>
-    <w:lsdException w:name="Medium List 2" w:uiPriority="66"/>
-    <w:lsdException w:name="Medium Grid 1" w:uiPriority="67"/>
-    <w:lsdException w:name="Medium Grid 2" w:uiPriority="68"/>
-    <w:lsdException w:name="Medium Grid 3" w:uiPriority="69"/>
-    <w:lsdException w:name="Dark List" w:uiPriority="70"/>
-    <w:lsdException w:name="Colorful Shading" w:uiPriority="71"/>
-    <w:lsdException w:name="Colorful List" w:uiPriority="72"/>
-    <w:lsdException w:name="Colorful Grid" w:uiPriority="73"/>
-    <w:lsdException w:name="Light Shading Accent 1" w:uiPriority="60"/>
-    <w:lsdException w:name="Light List Accent 1" w:uiPriority="61"/>
-    <w:lsdException w:name="Light Grid Accent 1" w:uiPriority="62"/>
-    <w:lsdException w:name="Medium Shading 1 Accent 1" w:uiPriority="63"/>
-    <w:lsdException w:name="Medium Shading 2 Accent 1" w:uiPriority="64"/>
-    <w:lsdException w:name="Medium List 1 Accent 1" w:uiPriority="65"/>
-    <w:lsdException w:name="Revision" w:semiHidden="1"/>
-    <w:lsdException w:name="List Paragraph" w:uiPriority="34" w:qFormat="1"/>
-    <w:lsdException w:name="Quote" w:uiPriority="29" w:qFormat="1"/>
-    <w:lsdException w:name="Intense Quote" w:uiPriority="30" w:qFormat="1"/>
-    <w:lsdException w:name="Medium List 2 Accent 1" w:uiPriority="66"/>
-    <w:lsdException w:name="Medium Grid 1 Accent 1" w:uiPriority="67"/>
-    <w:lsdException w:name="Medium Grid 2 Accent 1" w:uiPriority="68"/>
-    <w:lsdException w:name="Medium Grid 3 Accent 1" w:uiPriority="69"/>
-    <w:lsdException w:name="Dark List Accent 1" w:uiPriority="70"/>
-    <w:lsdException w:name="Colorful Shading Accent 1" w:uiPriority="71"/>
-    <w:lsdException w:name="Colorful List Accent 1" w:uiPriority="72"/>
-    <w:lsdException w:name="Colorful Grid Accent 1" w:uiPriority="73"/>
-    <w:lsdException w:name="Light Shading Accent 2" w:uiPriority="60"/>
-    <w:lsdException w:name="Light List Accent 2" w:uiPriority="61"/>
-    <w:lsdException w:name="Light Grid Accent 2" w:uiPriority="62"/>
-    <w:lsdException w:name="Medium Shading 1 Accent 2" w:uiPriority="63"/>
-    <w:lsdException w:name="Medium Shading 2 Accent 2" w:uiPriority="64"/>
-    <w:lsdException w:name="Medium List 1 Accent 2" w:uiPriority="65"/>
-    <w:lsdException w:name="Medium List 2 Accent 2" w:uiPriority="66"/>
-    <w:lsdException w:name="Medium Grid 1 Accent 2" w:uiPriority="67"/>
-    <w:lsdException w:name="Medium Grid 2 Accent 2" w:uiPriority="68"/>
-    <w:lsdException w:name="Medium Grid 3 Accent 2" w:uiPriority="69"/>
-    <w:lsdException w:name="Dark List Accent 2" w:uiPriority="70"/>
-    <w:lsdException w:name="Colorful Shading Accent 2" w:uiPriority="71"/>
-    <w:lsdException w:name="Colorful List Accent 2" w:uiPriority="72"/>
-    <w:lsdException w:name="Colorful Grid Accent 2" w:uiPriority="73"/>
-    <w:lsdException w:name="Light Shading Accent 3" w:uiPriority="60"/>
-    <w:lsdException w:name="Light List Accent 3" w:uiPriority="61"/>
-    <w:lsdException w:name="Light Grid Accent 3" w:uiPriority="62"/>
-    <w:lsdException w:name="Medium Shading 1 Accent 3" w:uiPriority="63"/>
-    <w:lsdException w:name="Medium Shading 2 Accent 3" w:uiPriority="64"/>
-    <w:lsdException w:name="Medium List 1 Accent 3" w:uiPriority="65"/>
-    <w:lsdException w:name="Medium List 2 Accent 3" w:uiPriority="66"/>
-    <w:lsdException w:name="Medium Grid 1 Accent 3" w:uiPriority="67"/>
-    <w:lsdException w:name="Medium Grid 2 Accent 3" w:uiPriority="68"/>
-    <w:lsdException w:name="Medium Grid 3 Accent 3" w:uiPriority="69"/>
-    <w:lsdException w:name="Dark List Accent 3" w:uiPriority="70"/>
-    <w:lsdException w:name="Colorful Shading Accent 3" w:uiPriority="71"/>
-    <w:lsdException w:name="Colorful List Accent 3" w:uiPriority="72"/>
-    <w:lsdException w:name="Colorful Grid Accent 3" w:uiPriority="73"/>
-    <w:lsdException w:name="Light Shading Accent 4" w:uiPriority="60"/>
-    <w:lsdException w:name="Light List Accent 4" w:uiPriority="61"/>
-    <w:lsdException w:name="Light Grid Accent 4" w:uiPriority="62"/>
-    <w:lsdException w:name="Medium Shading 1 Accent 4" w:uiPriority="63"/>
-    <w:lsdException w:name="Medium Shading 2 Accent 4" w:uiPriority="64"/>
-    <w:lsdException w:name="Medium List 1 Accent 4" w:uiPriority="65"/>
-    <w:lsdException w:name="Medium List 2 Accent 4" w:uiPriority="66"/>
-    <w:lsdException w:name="Medium Grid 1 Accent 4" w:uiPriority="67"/>
-    <w:lsdException w:name="Medium Grid 2 Accent 4" w:uiPriority="68"/>
-    <w:lsdException w:name="Medium Grid 3 Accent 4" w:uiPriority="69"/>
-    <w:lsdException w:name="Dark List Accent 4" w:uiPriority="70"/>
-    <w:lsdException w:name="Colorful Shading Accent 4" w:uiPriority="71"/>
-    <w:lsdException w:name="Colorful List Accent 4" w:uiPriority="72"/>
-    <w:lsdException w:name="Colorful Grid Accent 4" w:uiPriority="73"/>
-    <w:lsdException w:name="Light Shading Accent 5" w:uiPriority="60"/>
-    <w:lsdException w:name="Light List Accent 5" w:uiPriority="61"/>
-    <w:lsdException w:name="Light Grid Accent 5" w:uiPriority="62"/>
-    <w:lsdException w:name="Medium Shading 1 Accent 5" w:uiPriority="63"/>
-    <w:lsdException w:name="Medium Shading 2 Accent 5" w:uiPriority="64"/>
-    <w:lsdException w:name="Medium List 1 Accent 5" w:uiPriority="65"/>
-    <w:lsdException w:name="Medium List 2 Accent 5" w:uiPriority="66"/>
-    <w:lsdException w:name="Medium Grid 1 Accent 5" w:uiPriority="67"/>
-    <w:lsdException w:name="Medium Grid 2 Accent 5" w:uiPriority="68"/>
-    <w:lsdException w:name="Medium Grid 3 Accent 5" w:uiPriority="69"/>
-    <w:lsdException w:name="Dark List Accent 5" w:uiPriority="70"/>
-    <w:lsdException w:name="Colorful Shading Accent 5" w:uiPriority="71"/>
-    <w:lsdException w:name="Colorful List Accent 5" w:uiPriority="72"/>
-    <w:lsdException w:name="Colorful Grid Accent 5" w:uiPriority="73"/>
-    <w:lsdException w:name="Light Shading Accent 6" w:uiPriority="60"/>
-    <w:lsdException w:name="Light List Accent 6" w:uiPriority="61"/>
-    <w:lsdException w:name="Light Grid Accent 6" w:uiPriority="62"/>
-    <w:lsdException w:name="Medium Shading 1 Accent 6" w:uiPriority="63"/>
-    <w:lsdException w:name="Medium Shading 2 Accent 6" w:uiPriority="64"/>
-    <w:lsdException w:name="Medium List 1 Accent 6" w:uiPriority="65"/>
-    <w:lsdException w:name="Medium List 2 Accent 6" w:uiPriority="66"/>
-    <w:lsdException w:name="Medium Grid 1 Accent 6" w:uiPriority="67"/>
-    <w:lsdException w:name="Medium Grid 2 Accent 6" w:uiPriority="68"/>
-    <w:lsdException w:name="Medium Grid 3 Accent 6" w:uiPriority="69"/>
-    <w:lsdException w:name="Dark List Accent 6" w:uiPriority="70"/>
-    <w:lsdException w:name="Colorful Shading Accent 6" w:uiPriority="71"/>
-    <w:lsdException w:name="Colorful List Accent 6" w:uiPriority="72"/>
-    <w:lsdException w:name="Colorful Grid Accent 6" w:uiPriority="73"/>
-    <w:lsdException w:name="Subtle Emphasis" w:uiPriority="19" w:qFormat="1"/>
-    <w:lsdException w:name="Intense Emphasis" w:uiPriority="21" w:qFormat="1"/>
-    <w:lsdException w:name="Subtle Reference" w:uiPriority="31" w:qFormat="1"/>
-    <w:lsdException w:name="Intense Reference" w:uiPriority="32" w:qFormat="1"/>
-    <w:lsdException w:name="Book Title" w:uiPriority="33" w:qFormat="1"/>
-    <w:lsdException w:name="Bibliography" w:semiHidden="1" w:uiPriority="37" w:unhideWhenUsed="1"/>
-    <w:lsdException w:name="TOC Heading" w:semiHidden="1" w:uiPriority="39" w:unhideWhenUsed="1" w:qFormat="1"/>
-    <w:lsdException w:name="Plain Table 1" w:uiPriority="41"/>
-    <w:lsdException w:name="Plain Table 2" w:uiPriority="42"/>
-    <w:lsdException w:name="Plain Table 3" w:uiPriority="43"/>
-    <w:lsdException w:name="Plain Table 4" w:uiPriority="44"/>
-    <w:lsdException w:name="Plain Table 5" w:uiPriority="45"/>
-    <w:lsdException w:name="Grid Table Light" w:uiPriority="40"/>
-    <w:lsdException w:name="Grid Table 1 Light" w:uiPriority="46"/>
-    <w:lsdException w:name="Grid Table 2" w:uiPriority="47"/>
-    <w:lsdException w:name="Grid Table 3" w:uiPriority="48"/>
-    <w:lsdException w:name="Grid Table 4" w:uiPriority="49"/>
-    <w:lsdException w:name="Grid Table 5 Dark" w:uiPriority="50"/>
-    <w:lsdException w:name="Grid Table 6 Colorful" w:uiPriority="51"/>
-    <w:lsdException w:name="Grid Table 7 Colorful" w:uiPriority="52"/>
-    <w:lsdException w:name="Grid Table 1 Light Accent 1" w:uiPriority="46"/>
-    <w:lsdException w:name="Grid Table 2 Accent 1" w:uiPriority="47"/>
-    <w:lsdException w:name="Grid Table 3 Accent 1" w:uiPriority="48"/>
-    <w:lsdException w:name="Grid Table 4 Accent 1" w:uiPriority="49"/>
-    <w:lsdException w:name="Grid Table 5 Dark Accent 1" w:uiPriority="50"/>
-    <w:lsdException w:name="Grid Table 6 Colorful Accent 1" w:uiPriority="51"/>
-    <w:lsdException w:name="Grid Table 7 Colorful Accent 1" w:uiPriority="52"/>
-    <w:lsdException w:name="Grid Table 1 Light Accent 2" w:uiPriority="46"/>
-    <w:lsdException w:name="Grid Table 2 Accent 2" w:uiPriority="47"/>
-    <w:lsdException w:name="Grid Table 3 Accent 2" w:uiPriority="48"/>
-    <w:lsdException w:name="Grid Table 4 Accent 2" w:uiPriority="49"/>
-    <w:lsdException w:name="Grid Table 5 Dark Accent 2" w:uiPriority="50"/>
-    <w:lsdException w:name="Grid Table 6 Colorful Accent 2" w:uiPriority="51"/>
-    <w:lsdException w:name="Grid Table 7 Colorful Accent 2" w:uiPriority="52"/>
-    <w:lsdException w:name="Grid Table 1 Light Accent 3" w:uiPriority="46"/>
-    <w:lsdException w:name="Grid Table 2 Accent 3" w:uiPriority="47"/>
-    <w:lsdException w:name="Grid Table 3 Accent 3" w:uiPriority="48"/>
-    <w:lsdException w:name="Grid Table 4 Accent 3" w:uiPriority="49"/>
-    <w:lsdException w:name="Grid Table 5 Dark Accent 3" w:uiPriority="50"/>
-    <w:lsdException w:name="Grid Table 6 Colorful Accent 3" w:uiPriority="51"/>
-    <w:lsdException w:name="Grid Table 7 Colorful Accent 3" w:uiPriority="52"/>
-    <w:lsdException w:name="Grid Table 1 Light Accent 4" w:uiPriority="46"/>
-    <w:lsdException w:name="Grid Table 2 Accent 4" w:uiPriority="47"/>
-    <w:lsdException w:name="Grid Table 3 Accent 4" w:uiPriority="48"/>
-    <w:lsdException w:name="Grid Table 4 Accent 4" w:uiPriority="49"/>
-    <w:lsdException w:name="Grid Table 5 Dark Accent 4" w:uiPriority="50"/>
-    <w:lsdException w:name="Grid Table 6 Colorful Accent 4" w:uiPriority="51"/>
-    <w:lsdException w:name="Grid Table 7 Colorful Accent 4" w:uiPriority="52"/>
-    <w:lsdException w:name="Grid Table 1 Light Accent 5" w:uiPriority="46"/>
-    <w:lsdException w:name="Grid Table 2 Accent 5" w:uiPriority="47"/>
-    <w:lsdException w:name="Grid Table 3 Accent 5" w:uiPriority="48"/>
-    <w:lsdException w:name="Grid Table 4 Accent 5" w:uiPriority="49"/>
-    <w:lsdException w:name="Grid Table 5 Dark Accent 5" w:uiPriority="50"/>
-    <w:lsdException w:name="Grid Table 6 Colorful Accent 5" w:uiPriority="51"/>
-    <w:lsdException w:name="Grid Table 7 Colorful Accent 5" w:uiPriority="52"/>
-    <w:lsdException w:name="Grid Table 1 Light Accent 6" w:uiPriority="46"/>
-    <w:lsdException w:name="Grid Table 2 Accent 6" w:uiPriority="47"/>
-    <w:lsdException w:name="Grid Table 3 Accent 6" w:uiPriority="48"/>
-    <w:lsdException w:name="Grid Table 4 Accent 6" w:uiPriority="49"/>
-    <w:lsdException w:name="Grid Table 5 Dark Accent 6" w:uiPriority="50"/>
-    <w:lsdException w:name="Grid Table 6 Colorful Accent 6" w:uiPriority="51"/>
-    <w:lsdException w:name="Grid Table 7 Colorful Accent 6" w:uiPriority="52"/>
-    <w:lsdException w:name="List Table 1 Light" w:uiPriority="46"/>
-    <w:lsdException w:name="List Table 2" w:uiPriority="47"/>
-    <w:lsdException w:name="List Table 3" w:uiPriority="48"/>
-    <w:lsdException w:name="List Table 4" w:uiPriority="49"/>
-    <w:lsdException w:name="List Table 5 Dark" w:uiPriority="50"/>
-    <w:lsdException w:name="List Table 6 Colorful" w:uiPriority="51"/>
-    <w:lsdException w:name="List Table 7 Colorful" w:uiPriority="52"/>
-    <w:lsdException w:name="List Table 1 Light Accent 1" w:uiPriority="46"/>
-    <w:lsdException w:name="List Table 2 Accent 1" w:uiPriority="47"/>
-    <w:lsdException w:name="List Table 3 Accent 1" w:uiPriority="48"/>
-    <w:lsdException w:name="List Table 4 Accent 1" w:uiPriority="49"/>
-    <w:lsdException w:name="List Table 5 Dark Accent 1" w:uiPriority="50"/>
-    <w:lsdException w:name="List Table 6 Colorful Accent 1" w:uiPriority="51"/>
-    <w:lsdException w:name="List Table 7 Colorful Accent 1" w:uiPriority="52"/>
-    <w:lsdException w:name="List Table 1 Light Accent 2" w:uiPriority="46"/>
-    <w:lsdException w:name="List Table 2 Accent 2" w:uiPriority="47"/>
-    <w:lsdException w:name="List Table 3 Accent 2" w:uiPriority="48"/>
-    <w:lsdException w:name="List Table 4 Accent 2" w:uiPriority="49"/>
-    <w:lsdException w:name="List Table 5 Dark Accent 2" w:uiPriority="50"/>
-    <w:lsdException w:name="List Table 6 Colorful Accent 2" w:uiPriority="51"/>
-    <w:lsdException w:name="List Table 7 Colorful Accent 2" w:uiPriority="52"/>
-    <w:lsdException w:name="List Table 1 Light Accent 3" w:uiPriority="46"/>
-    <w:lsdException w:name="List Table 2 Accent 3" w:uiPriority="47"/>
-    <w:lsdException w:name="List Table 3 Accent 3" w:uiPriority="48"/>
-    <w:lsdException w:name="List Table 4 Accent 3" w:uiPriority="49"/>
-    <w:lsdException w:name="List Table 5 Dark Accent 3" w:uiPriority="50"/>
-    <w:lsdException w:name="List Table 6 Colorful Accent 3" w:uiPriority="51"/>
-    <w:lsdException w:name="List Table 7 Colorful Accent 3" w:uiPriority="52"/>
-    <w:lsdException w:name="List Table 1 Light Accent 4" w:uiPriority="46"/>
-    <w:lsdException w:name="List Table 2 Accent 4" w:uiPriority="47"/>
-    <w:lsdException w:name="List Table 3 Accent 4" w:uiPriority="48"/>
-    <w:lsdException w:name="List Table 4 Accent 4" w:uiPriority="49"/>
-    <w:lsdException w:name="List Table 5 Dark Accent 4" w:uiPriority="50"/>
-    <w:lsdException w:name="List Table 6 Colorful Accent 4" w:uiPriority="51"/>
-    <w:lsdException w:name="List Table 7 Colorful Accent 4" w:uiPriority="52"/>
-    <w:lsdException w:name="List Table 1 Light Accent 5" w:uiPriority="46"/>
-    <w:lsdException w:name="List Table 2 Accent 5" w:uiPriority="47"/>
-    <w:lsdException w:name="List Table 3 Accent 5" w:uiPriority="48"/>
-    <w:lsdException w:name="List Table 4 Accent 5" w:uiPriority="49"/>
-    <w:lsdException w:name="List Table 5 Dark Accent 5" w:uiPriority="50"/>
-    <w:lsdException w:name="List Table 6 Colorful Accent 5" w:uiPriority="51"/>
-    <w:lsdException w:name="List Table 7 Colorful Accent 5" w:uiPriority="52"/>
-    <w:lsdException w:name="List Table 1 Light Accent 6" w:uiPriority="46"/>
-    <w:lsdException w:name="List Table 2 Accent 6" w:uiPriority="47"/>
-    <w:lsdException w:name="List Table 3 Accent 6" w:uiPriority="48"/>
-    <w:lsdException w:name="List Table 4 Accent 6" w:uiPriority="49"/>
-    <w:lsdException w:name="List Table 5 Dark Accent 6" w:uiPriority="50"/>
-    <w:lsdException w:name="List Table 6 Colorful Accent 6" w:uiPriority="51"/>
-    <w:lsdException w:name="List Table 7 Colorful Accent 6" w:uiPriority="52"/>
-    <w:lsdException w:name="Mention" w:semiHidden="1" w:unhideWhenUsed="1"/>
-    <w:lsdException w:name="Smart Hyperlink" w:semiHidden="1" w:unhideWhenUsed="1"/>
-    <w:lsdException w:name="Hashtag" w:semiHidden="1" w:unhideWhenUsed="1"/>
-    <w:lsdException w:name="Unresolved Mention" w:semiHidden="1" w:unhideWhenUsed="1"/>
-    <w:lsdException w:name="Smart Link" w:semiHidden="1" w:unhideWhenUsed="1"/>
+  <w:latentStyles w:defLockedState="0" w:defUIPriority="99" w:defSemiHidden="1" w:defUnhideWhenUsed="1" w:defQFormat="0" w:count="267">
+    <w:lsdException w:name="Normal" w:semiHidden="0" w:uiPriority="0" w:unhideWhenUsed="0" w:qFormat="1"/>
+    <w:lsdException w:name="heading 1" w:semiHidden="0" w:uiPriority="9" w:unhideWhenUsed="0" w:qFormat="1"/>
+    <w:lsdException w:name="heading 2" w:uiPriority="9" w:qFormat="1"/>
+    <w:lsdException w:name="heading 3" w:uiPriority="9" w:qFormat="1"/>
+    <w:lsdException w:name="heading 4" w:uiPriority="9" w:qFormat="1"/>
+    <w:lsdException w:name="heading 5" w:uiPriority="9" w:qFormat="1"/>
+    <w:lsdException w:name="heading 6" w:uiPriority="9" w:qFormat="1"/>
+    <w:lsdException w:name="heading 7" w:uiPriority="9" w:qFormat="1"/>
+    <w:lsdException w:name="heading 8" w:uiPriority="9" w:qFormat="1"/>
+    <w:lsdException w:name="heading 9" w:uiPriority="9" w:qFormat="1"/>
+    <w:lsdException w:name="toc 1" w:uiPriority="39"/>
+    <w:lsdException w:name="toc 2" w:uiPriority="39"/>
+    <w:lsdException w:name="toc 3" w:uiPriority="39"/>
+    <w:lsdException w:name="toc 4" w:uiPriority="39"/>
+    <w:lsdException w:name="toc 5" w:uiPriority="39"/>
+    <w:lsdException w:name="toc 6" w:uiPriority="39"/>
+    <w:lsdException w:name="toc 7" w:uiPriority="39"/>
+    <w:lsdException w:name="toc 8" w:uiPriority="39"/>
+    <w:lsdException w:name="toc 9" w:uiPriority="39"/>
+    <w:lsdException w:name="caption" w:uiPriority="35" w:qFormat="1"/>
+    <w:lsdException w:name="Title" w:semiHidden="0" w:uiPriority="10" w:unhideWhenUsed="0" w:qFormat="1"/>
+    <w:lsdException w:name="Default Paragraph Font" w:uiPriority="1"/>
+    <w:lsdException w:name="Subtitle" w:semiHidden="0" w:uiPriority="11" w:unhideWhenUsed="0" w:qFormat="1"/>
+    <w:lsdException w:name="Strong" w:semiHidden="0" w:uiPriority="22" w:unhideWhenUsed="0" w:qFormat="1"/>
+    <w:lsdException w:name="Emphasis" w:semiHidden="0" w:uiPriority="20" w:unhideWhenUsed="0" w:qFormat="1"/>
+    <w:lsdException w:name="Table Grid" w:uiPriority="39"/>
+    <w:lsdException w:name="Placeholder Text" w:unhideWhenUsed="0"/>
+    <w:lsdException w:name="No Spacing" w:semiHidden="0" w:uiPriority="1" w:unhideWhenUsed="0" w:qFormat="1"/>
+    <w:lsdException w:name="Light Shading" w:semiHidden="0" w:uiPriority="60" w:unhideWhenUsed="0"/>
+    <w:lsdException w:name="Light List" w:semiHidden="0" w:uiPriority="61" w:unhideWhenUsed="0"/>
+    <w:lsdException w:name="Light Grid" w:semiHidden="0" w:uiPriority="62" w:unhideWhenUsed="0"/>
+    <w:lsdException w:name="Medium Shading 1" w:semiHidden="0" w:uiPriority="63" w:unhideWhenUsed="0"/>
+    <w:lsdException w:name="Medium Shading 2" w:semiHidden="0" w:uiPriority="64" w:unhideWhenUsed="0"/>
+    <w:lsdException w:name="Medium List 1" w:semiHidden="0" w:uiPriority="65" w:unhideWhenUsed="0"/>
+    <w:lsdException w:name="Medium List 2" w:semiHidden="0" w:uiPriority="66" w:unhideWhenUsed="0"/>
+    <w:lsdException w:name="Medium Grid 1" w:semiHidden="0" w:uiPriority="67" w:unhideWhenUsed="0"/>
+    <w:lsdException w:name="Medium Grid 2" w:semiHidden="0" w:uiPriority="68" w:unhideWhenUsed="0"/>
+    <w:lsdException w:name="Medium Grid 3" w:semiHidden="0" w:uiPriority="69" w:unhideWhenUsed="0"/>
+    <w:lsdException w:name="Dark List" w:semiHidden="0" w:uiPriority="70" w:unhideWhenUsed="0"/>
+    <w:lsdException w:name="Colorful Shading" w:semiHidden="0" w:uiPriority="71" w:unhideWhenUsed="0"/>
+    <w:lsdException w:name="Colorful List" w:semiHidden="0" w:uiPriority="72" w:unhideWhenUsed="0"/>
+    <w:lsdException w:name="Colorful Grid" w:semiHidden="0" w:uiPriority="73" w:unhideWhenUsed="0"/>
+    <w:lsdException w:name="Light Shading Accent 1" w:semiHidden="0" w:uiPriority="60" w:unhideWhenUsed="0"/>
+    <w:lsdException w:name="Light List Accent 1" w:semiHidden="0" w:uiPriority="61" w:unhideWhenUsed="0"/>
+    <w:lsdException w:name="Light Grid Accent 1" w:semiHidden="0" w:uiPriority="62" w:unhideWhenUsed="0"/>
+    <w:lsdException w:name="Medium Shading 1 Accent 1" w:semiHidden="0" w:uiPriority="63" w:unhideWhenUsed="0"/>
+    <w:lsdException w:name="Medium Shading 2 Accent 1" w:semiHidden="0" w:uiPriority="64" w:unhideWhenUsed="0"/>
+    <w:lsdException w:name="Medium List 1 Accent 1" w:semiHidden="0" w:uiPriority="65" w:unhideWhenUsed="0"/>
+    <w:lsdException w:name="Revision" w:unhideWhenUsed="0"/>
+    <w:lsdException w:name="List Paragraph" w:semiHidden="0" w:uiPriority="34" w:unhideWhenUsed="0" w:qFormat="1"/>
+    <w:lsdException w:name="Quote" w:semiHidden="0" w:uiPriority="29" w:unhideWhenUsed="0" w:qFormat="1"/>
+    <w:lsdException w:name="Intense Quote" w:semiHidden="0" w:uiPriority="30" w:unhideWhenUsed="0" w:qFormat="1"/>
+    <w:lsdException w:name="Medium List 2 Accent 1" w:semiHidden="0" w:uiPriority="66" w:unhideWhenUsed="0"/>
+    <w:lsdException w:name="Medium Grid 1 Accent 1" w:semiHidden="0" w:uiPriority="67" w:unhideWhenUsed="0"/>
+    <w:lsdException w:name="Medium Grid 2 Accent 1" w:semiHidden="0" w:uiPriority="68" w:unhideWhenUsed="0"/>
+    <w:lsdException w:name="Medium Grid 3 Accent 1" w:semiHidden="0" w:uiPriority="69" w:unhideWhenUsed="0"/>
+    <w:lsdException w:name="Dark List Accent 1" w:semiHidden="0" w:uiPriority="70" w:unhideWhenUsed="0"/>
+    <w:lsdException w:name="Colorful Shading Accent 1" w:semiHidden="0" w:uiPriority="71" w:unhideWhenUsed="0"/>
+    <w:lsdException w:name="Colorful List Accent 1" w:semiHidden="0" w:uiPriority="72" w:unhideWhenUsed="0"/>
+    <w:lsdException w:name="Colorful Grid Accent 1" w:semiHidden="0" w:uiPriority="73" w:unhideWhenUsed="0"/>
+    <w:lsdException w:name="Light Shading Accent 2" w:semiHidden="0" w:uiPriority="60" w:unhideWhenUsed="0"/>
+    <w:lsdException w:name="Light List Accent 2" w:semiHidden="0" w:uiPriority="61" w:unhideWhenUsed="0"/>
+    <w:lsdException w:name="Light Grid Accent 2" w:semiHidden="0" w:uiPriority="62" w:unhideWhenUsed="0"/>
+    <w:lsdException w:name="Medium Shading 1 Accent 2" w:semiHidden="0" w:uiPriority="63" w:unhideWhenUsed="0"/>
+    <w:lsdException w:name="Medium Shading 2 Accent 2" w:semiHidden="0" w:uiPriority="64" w:unhideWhenUsed="0"/>
+    <w:lsdException w:name="Medium List 1 Accent 2" w:semiHidden="0" w:uiPriority="65" w:unhideWhenUsed="0"/>
+    <w:lsdException w:name="Medium List 2 Accent 2" w:semiHidden="0" w:uiPriority="66" w:unhideWhenUsed="0"/>
+    <w:lsdException w:name="Medium Grid 1 Accent 2" w:semiHidden="0" w:uiPriority="67" w:unhideWhenUsed="0"/>
+    <w:lsdException w:name="Medium Grid 2 Accent 2" w:semiHidden="0" w:uiPriority="68" w:unhideWhenUsed="0"/>
+    <w:lsdException w:name="Medium Grid 3 Accent 2" w:semiHidden="0" w:uiPriority="69" w:unhideWhenUsed="0"/>
+    <w:lsdException w:name="Dark List Accent 2" w:semiHidden="0" w:uiPriority="70" w:unhideWhenUsed="0"/>
+    <w:lsdException w:name="Colorful Shading Accent 2" w:semiHidden="0" w:uiPriority="71" w:unhideWhenUsed="0"/>
+    <w:lsdException w:name="Colorful List Accent 2" w:semiHidden="0" w:uiPriority="72" w:unhideWhenUsed="0"/>
+    <w:lsdException w:name="Colorful Grid Accent 2" w:semiHidden="0" w:uiPriority="73" w:unhideWhenUsed="0"/>
+    <w:lsdException w:name="Light Shading Accent 3" w:semiHidden="0" w:uiPriority="60" w:unhideWhenUsed="0"/>
+    <w:lsdException w:name="Light List Accent 3" w:semiHidden="0" w:uiPriority="61" w:unhideWhenUsed="0"/>
+    <w:lsdException w:name="Light Grid Accent 3" w:semiHidden="0" w:uiPriority="62" w:unhideWhenUsed="0"/>
+    <w:lsdException w:name="Medium Shading 1 Accent 3" w:semiHidden="0" w:uiPriority="63" w:unhideWhenUsed="0"/>
+    <w:lsdException w:name="Medium Shading 2 Accent 3" w:semiHidden="0" w:uiPriority="64" w:unhideWhenUsed="0"/>
+    <w:lsdException w:name="Medium List 1 Accent 3" w:semiHidden="0" w:uiPriority="65" w:unhideWhenUsed="0"/>
+    <w:lsdException w:name="Medium List 2 Accent 3" w:semiHidden="0" w:uiPriority="66" w:unhideWhenUsed="0"/>
+    <w:lsdException w:name="Medium Grid 1 Accent 3" w:semiHidden="0" w:uiPriority="67" w:unhideWhenUsed="0"/>
+    <w:lsdException w:name="Medium Grid 2 Accent 3" w:semiHidden="0" w:uiPriority="68" w:unhideWhenUsed="0"/>
+    <w:lsdException w:name="Medium Grid 3 Accent 3" w:semiHidden="0" w:uiPriority="69" w:unhideWhenUsed="0"/>
+    <w:lsdException w:name="Dark List Accent 3" w:semiHidden="0" w:uiPriority="70" w:unhideWhenUsed="0"/>
+    <w:lsdException w:name="Colorful Shading Accent 3" w:semiHidden="0" w:uiPriority="71" w:unhideWhenUsed="0"/>
+    <w:lsdException w:name="Colorful List Accent 3" w:semiHidden="0" w:uiPriority="72" w:unhideWhenUsed="0"/>
+    <w:lsdException w:name="Colorful Grid Accent 3" w:semiHidden="0" w:uiPriority="73" w:unhideWhenUsed="0"/>
+    <w:lsdException w:name="Light Shading Accent 4" w:semiHidden="0" w:uiPriority="60" w:unhideWhenUsed="0"/>
+    <w:lsdException w:name="Light List Accent 4" w:semiHidden="0" w:uiPriority="61" w:unhideWhenUsed="0"/>
+    <w:lsdException w:name="Light Grid Accent 4" w:semiHidden="0" w:uiPriority="62" w:unhideWhenUsed="0"/>
+    <w:lsdException w:name="Medium Shading 1 Accent 4" w:semiHidden="0" w:uiPriority="63" w:unhideWhenUsed="0"/>
+    <w:lsdException w:name="Medium Shading 2 Accent 4" w:semiHidden="0" w:uiPriority="64" w:unhideWhenUsed="0"/>
+    <w:lsdException w:name="Medium List 1 Accent 4" w:semiHidden="0" w:uiPriority="65" w:unhideWhenUsed="0"/>
+    <w:lsdException w:name="Medium List 2 Accent 4" w:semiHidden="0" w:uiPriority="66" w:unhideWhenUsed="0"/>
+    <w:lsdException w:name="Medium Grid 1 Accent 4" w:semiHidden="0" w:uiPriority="67" w:unhideWhenUsed="0"/>
+    <w:lsdException w:name="Medium Grid 2 Accent 4" w:semiHidden="0" w:uiPriority="68" w:unhideWhenUsed="0"/>
+    <w:lsdException w:name="Medium Grid 3 Accent 4" w:semiHidden="0" w:uiPriority="69" w:unhideWhenUsed="0"/>
+    <w:lsdException w:name="Dark List Accent 4" w:semiHidden="0" w:uiPriority="70" w:unhideWhenUsed="0"/>
+    <w:lsdException w:name="Colorful Shading Accent 4" w:semiHidden="0" w:uiPriority="71" w:unhideWhenUsed="0"/>
+    <w:lsdException w:name="Colorful List Accent 4" w:semiHidden="0" w:uiPriority="72" w:unhideWhenUsed="0"/>
+    <w:lsdException w:name="Colorful Grid Accent 4" w:semiHidden="0" w:uiPriority="73" w:unhideWhenUsed="0"/>
+    <w:lsdException w:name="Light Shading Accent 5" w:semiHidden="0" w:uiPriority="60" w:unhideWhenUsed="0"/>
+    <w:lsdException w:name="Light List Accent 5" w:semiHidden="0" w:uiPriority="61" w:unhideWhenUsed="0"/>
+    <w:lsdException w:name="Light Grid Accent 5" w:semiHidden="0" w:uiPriority="62" w:unhideWhenUsed="0"/>
+    <w:lsdException w:name="Medium Shading 1 Accent 5" w:semiHidden="0" w:uiPriority="63" w:unhideWhenUsed="0"/>
+    <w:lsdException w:name="Medium Shading 2 Accent 5" w:semiHidden="0" w:uiPriority="64" w:unhideWhenUsed="0"/>
+    <w:lsdException w:name="Medium List 1 Accent 5" w:semiHidden="0" w:uiPriority="65" w:unhideWhenUsed="0"/>
+    <w:lsdException w:name="Medium List 2 Accent 5" w:semiHidden="0" w:uiPriority="66" w:unhideWhenUsed="0"/>
+    <w:lsdException w:name="Medium Grid 1 Accent 5" w:semiHidden="0" w:uiPriority="67" w:unhideWhenUsed="0"/>
+    <w:lsdException w:name="Medium Grid 2 Accent 5" w:semiHidden="0" w:uiPriority="68" w:unhideWhenUsed="0"/>
+    <w:lsdException w:name="Medium Grid 3 Accent 5" w:semiHidden="0" w:uiPriority="69" w:unhideWhenUsed="0"/>
+    <w:lsdException w:name="Dark List Accent 5" w:semiHidden="0" w:uiPriority="70" w:unhideWhenUsed="0"/>
+    <w:lsdException w:name="Colorful Shading Accent 5" w:semiHidden="0" w:uiPriority="71" w:unhideWhenUsed="0"/>
+    <w:lsdException w:name="Colorful List Accent 5" w:semiHidden="0" w:uiPriority="72" w:unhideWhenUsed="0"/>
+    <w:lsdException w:name="Colorful Grid Accent 5" w:semiHidden="0" w:uiPriority="73" w:unhideWhenUsed="0"/>
+    <w:lsdException w:name="Light Shading Accent 6" w:semiHidden="0" w:uiPriority="60" w:unhideWhenUsed="0"/>
+    <w:lsdException w:name="Light List Accent 6" w:semiHidden="0" w:uiPriority="61" w:unhideWhenUsed="0"/>
+    <w:lsdException w:name="Light Grid Accent 6" w:semiHidden="0" w:uiPriority="62" w:unhideWhenUsed="0"/>
+    <w:lsdException w:name="Medium Shading 1 Accent 6" w:semiHidden="0" w:uiPriority="63" w:unhideWhenUsed="0"/>
+    <w:lsdException w:name="Medium Shading 2 Accent 6" w:semiHidden="0" w:uiPriority="64" w:unhideWhenUsed="0"/>
+    <w:lsdException w:name="Medium List 1 Accent 6" w:semiHidden="0" w:uiPriority="65" w:unhideWhenUsed="0"/>
+    <w:lsdException w:name="Medium List 2 Accent 6" w:semiHidden="0" w:uiPriority="66" w:unhideWhenUsed="0"/>
+    <w:lsdException w:name="Medium Grid 1 Accent 6" w:semiHidden="0" w:uiPriority="67" w:unhideWhenUsed="0"/>
+    <w:lsdException w:name="Medium Grid 2 Accent 6" w:semiHidden="0" w:uiPriority="68" w:unhideWhenUsed="0"/>
+    <w:lsdException w:name="Medium Grid 3 Accent 6" w:semiHidden="0" w:uiPriority="69" w:unhideWhenUsed="0"/>
+    <w:lsdException w:name="Dark List Accent 6" w:semiHidden="0" w:uiPriority="70" w:unhideWhenUsed="0"/>
+    <w:lsdException w:name="Colorful Shading Accent 6" w:semiHidden="0" w:uiPriority="71" w:unhideWhenUsed="0"/>
+    <w:lsdException w:name="Colorful List Accent 6" w:semiHidden="0" w:uiPriority="72" w:unhideWhenUsed="0"/>
+    <w:lsdException w:name="Colorful Grid Accent 6" w:semiHidden="0" w:uiPriority="73" w:unhideWhenUsed="0"/>
+    <w:lsdException w:name="Subtle Emphasis" w:semiHidden="0" w:uiPriority="19" w:unhideWhenUsed="0" w:qFormat="1"/>
+    <w:lsdException w:name="Intense Emphasis" w:semiHidden="0" w:uiPriority="21" w:unhideWhenUsed="0" w:qFormat="1"/>
+    <w:lsdException w:name="Subtle Reference" w:semiHidden="0" w:uiPriority="31" w:unhideWhenUsed="0" w:qFormat="1"/>
+    <w:lsdException w:name="Intense Reference" w:semiHidden="0" w:uiPriority="32" w:unhideWhenUsed="0" w:qFormat="1"/>
+    <w:lsdException w:name="Book Title" w:semiHidden="0" w:uiPriority="33" w:unhideWhenUsed="0" w:qFormat="1"/>
+    <w:lsdException w:name="Bibliography" w:uiPriority="37"/>
+    <w:lsdException w:name="TOC Heading" w:uiPriority="39" w:qFormat="1"/>
   </w:latentStyles>
   <w:style w:type="paragraph" w:default="1" w:styleId="Normal">
     <w:name w:val="Normal"/>
@@ -2327,6 +1809,7 @@
     <w:uiPriority w:val="99"/>
     <w:semiHidden/>
     <w:unhideWhenUsed/>
+    <w:qFormat/>
     <w:tblPr>
       <w:tblInd w:w="0" w:type="dxa"/>
       <w:tblCellMar>
@@ -2372,6 +1855,36 @@
     <w:pPr>
       <w:spacing w:after="0"/>
     </w:pPr>
+  </w:style>
+  <w:style w:type="paragraph" w:styleId="BalloonText">
+    <w:name w:val="Balloon Text"/>
+    <w:basedOn w:val="Normal"/>
+    <w:link w:val="BalloonTextChar"/>
+    <w:uiPriority w:val="99"/>
+    <w:semiHidden/>
+    <w:unhideWhenUsed/>
+    <w:rsid w:val="00744FB4"/>
+    <w:pPr>
+      <w:spacing w:after="0"/>
+    </w:pPr>
+    <w:rPr>
+      <w:rFonts w:ascii="Tahoma" w:hAnsi="Tahoma" w:cs="Tahoma"/>
+      <w:sz w:val="16"/>
+      <w:szCs w:val="16"/>
+    </w:rPr>
+  </w:style>
+  <w:style w:type="character" w:customStyle="1" w:styleId="BalloonTextChar">
+    <w:name w:val="Balloon Text Char"/>
+    <w:basedOn w:val="DefaultParagraphFont"/>
+    <w:link w:val="BalloonText"/>
+    <w:uiPriority w:val="99"/>
+    <w:semiHidden/>
+    <w:rsid w:val="00744FB4"/>
+    <w:rPr>
+      <w:rFonts w:ascii="Tahoma" w:hAnsi="Tahoma" w:cs="Tahoma"/>
+      <w:sz w:val="16"/>
+      <w:szCs w:val="16"/>
+    </w:rPr>
   </w:style>
 </w:styles>
 </file>
@@ -2665,7 +2178,7 @@
   <a:extraClrSchemeLst/>
   <a:extLst>
     <a:ext uri="{05A4C25C-085E-4340-85A3-A5531E510DB2}">
-      <thm15:themeFamily xmlns:thm15="http://schemas.microsoft.com/office/thememl/2012/main" name="Office Theme" id="{62F939B6-93AF-4DB8-9C6B-D6C7DFDC589F}" vid="{4A3C46E8-61CC-4603-A589-7422A47A8E4A}"/>
+      <thm15:themeFamily xmlns:thm15="http://schemas.microsoft.com/office/thememl/2012/main" xmlns="" name="Office Theme" id="{62F939B6-93AF-4DB8-9C6B-D6C7DFDC589F}" vid="{4A3C46E8-61CC-4603-A589-7422A47A8E4A}"/>
     </a:ext>
   </a:extLst>
 </a:theme>

</xml_diff>